<commit_message>
added 2 line breaks
</commit_message>
<xml_diff>
--- a/draft.docx
+++ b/draft.docx
@@ -1,6 +1,6 @@
 
 <file path=word/document.xml><?xml version="1.0" encoding="utf-8"?>
-<w:document xmlns:wpc="http://schemas.microsoft.com/office/word/2010/wordprocessingCanvas" xmlns:cx="http://schemas.microsoft.com/office/drawing/2014/chartex" xmlns:cx1="http://schemas.microsoft.com/office/drawing/2015/9/8/chartex" xmlns:cx2="http://schemas.microsoft.com/office/drawing/2015/10/21/chartex" xmlns:cx3="http://schemas.microsoft.com/office/drawing/2016/5/9/chartex" xmlns:cx4="http://schemas.microsoft.com/office/drawing/2016/5/10/chartex" xmlns:cx5="http://schemas.microsoft.com/office/drawing/2016/5/11/chartex" xmlns:cx6="http://schemas.microsoft.com/office/drawing/2016/5/12/chartex" xmlns:cx7="http://schemas.microsoft.com/office/drawing/2016/5/13/chartex" xmlns:cx8="http://schemas.microsoft.com/office/drawing/2016/5/14/chartex" xmlns:mc="http://schemas.openxmlformats.org/markup-compatibility/2006" xmlns:aink="http://schemas.microsoft.com/office/drawing/2016/ink" xmlns:am3d="http://schemas.microsoft.com/office/drawing/2017/model3d" xmlns:o="urn:schemas-microsoft-com:office:office" xmlns:oel="http://schemas.microsoft.com/office/2019/extlst" xmlns:r="http://schemas.openxmlformats.org/officeDocument/2006/relationships" xmlns:m="http://schemas.openxmlformats.org/officeDocument/2006/math" xmlns:v="urn:schemas-microsoft-com:vml" xmlns:wp14="http://schemas.microsoft.com/office/word/2010/wordprocessingDrawing" xmlns:wp="http://schemas.openxmlformats.org/drawingml/2006/wordprocessingDrawing" xmlns:w10="urn:schemas-microsoft-com:office:word" xmlns:w="http://schemas.openxmlformats.org/wordprocessingml/2006/main" xmlns:w14="http://schemas.microsoft.com/office/word/2010/wordml" xmlns:w15="http://schemas.microsoft.com/office/word/2012/wordml" xmlns:w16cex="http://schemas.microsoft.com/office/word/2018/wordml/cex" xmlns:w16cid="http://schemas.microsoft.com/office/word/2016/wordml/cid" xmlns:w16="http://schemas.microsoft.com/office/word/2018/wordml" xmlns:w16du="http://schemas.microsoft.com/office/word/2023/wordml/word16du" xmlns:w16sdtdh="http://schemas.microsoft.com/office/word/2020/wordml/sdtdatahash" xmlns:w16sdtfl="http://schemas.microsoft.com/office/word/2024/wordml/sdtformatlock" xmlns:w16se="http://schemas.microsoft.com/office/word/2015/wordml/symex" xmlns:wpg="http://schemas.microsoft.com/office/word/2010/wordprocessingGroup" xmlns:wpi="http://schemas.microsoft.com/office/word/2010/wordprocessingInk" xmlns:wne="http://schemas.microsoft.com/office/word/2006/wordml" xmlns:wps="http://schemas.microsoft.com/office/word/2010/wordprocessingShape" mc:Ignorable="w14 w15 w16se w16cid w16 w16cex w16sdtdh w16sdtfl w16du wp14">
+<w:document xmlns:wpc="http://schemas.microsoft.com/office/word/2010/wordprocessingCanvas" xmlns:cx="http://schemas.microsoft.com/office/drawing/2014/chartex" xmlns:cx1="http://schemas.microsoft.com/office/drawing/2015/9/8/chartex" xmlns:cx2="http://schemas.microsoft.com/office/drawing/2015/10/21/chartex" xmlns:cx3="http://schemas.microsoft.com/office/drawing/2016/5/9/chartex" xmlns:cx4="http://schemas.microsoft.com/office/drawing/2016/5/10/chartex" xmlns:cx5="http://schemas.microsoft.com/office/drawing/2016/5/11/chartex" xmlns:cx6="http://schemas.microsoft.com/office/drawing/2016/5/12/chartex" xmlns:cx7="http://schemas.microsoft.com/office/drawing/2016/5/13/chartex" xmlns:cx8="http://schemas.microsoft.com/office/drawing/2016/5/14/chartex" xmlns:mc="http://schemas.openxmlformats.org/markup-compatibility/2006" xmlns:aink="http://schemas.microsoft.com/office/drawing/2016/ink" xmlns:am3d="http://schemas.microsoft.com/office/drawing/2017/model3d" xmlns:o="urn:schemas-microsoft-com:office:office" xmlns:oel="http://schemas.microsoft.com/office/2019/extlst" xmlns:r="http://schemas.openxmlformats.org/officeDocument/2006/relationships" xmlns:m="http://schemas.openxmlformats.org/officeDocument/2006/math" xmlns:v="urn:schemas-microsoft-com:vml" xmlns:wp14="http://schemas.microsoft.com/office/word/2010/wordprocessingDrawing" xmlns:wp="http://schemas.openxmlformats.org/drawingml/2006/wordprocessingDrawing" xmlns:w10="urn:schemas-microsoft-com:office:word" xmlns:w="http://schemas.openxmlformats.org/wordprocessingml/2006/main" xmlns:w14="http://schemas.microsoft.com/office/word/2010/wordml" xmlns:w15="http://schemas.microsoft.com/office/word/2012/wordml" xmlns:w16cex="http://schemas.microsoft.com/office/word/2018/wordml/cex" xmlns:w16cid="http://schemas.microsoft.com/office/word/2016/wordml/cid" xmlns:w16="http://schemas.microsoft.com/office/word/2018/wordml" xmlns:w16sdtdh="http://schemas.microsoft.com/office/word/2020/wordml/sdtdatahash" xmlns:w16se="http://schemas.microsoft.com/office/word/2015/wordml/symex" xmlns:wpg="http://schemas.microsoft.com/office/word/2010/wordprocessingGroup" xmlns:wpi="http://schemas.microsoft.com/office/word/2010/wordprocessingInk" xmlns:wne="http://schemas.microsoft.com/office/word/2006/wordml" xmlns:wps="http://schemas.microsoft.com/office/word/2010/wordprocessingShape" mc:Ignorable="w14 w15 w16se w16cid w16 w16cex w16sdtdh wp14">
   <w:body>
     <w:p>
       <w:pPr>
@@ -120,23 +120,7 @@
           <w:rFonts w:cs="Times New Roman"/>
           <w:szCs w:val="28"/>
         </w:rPr>
-        <w:t xml:space="preserve">мени первого Президента России </w:t>
-      </w:r>
-      <w:proofErr w:type="gramStart"/>
-      <w:r>
-        <w:rPr>
-          <w:rFonts w:cs="Times New Roman"/>
-          <w:szCs w:val="28"/>
-        </w:rPr>
-        <w:t>Б.Н.</w:t>
-      </w:r>
-      <w:proofErr w:type="gramEnd"/>
-      <w:r>
-        <w:rPr>
-          <w:rFonts w:cs="Times New Roman"/>
-          <w:szCs w:val="28"/>
-        </w:rPr>
-        <w:t xml:space="preserve"> Ельцина</w:t>
+        <w:t>мени первого Президента России Б.Н. Ельцина</w:t>
       </w:r>
     </w:p>
     <w:p>
@@ -156,6 +140,28 @@
         </w:rPr>
         <w:t>ИНСТИТУТ ЕСТЕСТВЕННЫХ НАУК И МАТЕМАТИКИ</w:t>
       </w:r>
+    </w:p>
+    <w:p>
+      <w:pPr>
+        <w:spacing w:before="120" w:line="240" w:lineRule="auto"/>
+        <w:ind w:firstLine="0"/>
+        <w:jc w:val="center"/>
+        <w:rPr>
+          <w:rFonts w:cs="Times New Roman"/>
+          <w:szCs w:val="28"/>
+        </w:rPr>
+      </w:pPr>
+    </w:p>
+    <w:p>
+      <w:pPr>
+        <w:spacing w:before="120" w:line="240" w:lineRule="auto"/>
+        <w:ind w:firstLine="0"/>
+        <w:jc w:val="center"/>
+        <w:rPr>
+          <w:rFonts w:cs="Times New Roman"/>
+          <w:szCs w:val="28"/>
+        </w:rPr>
+      </w:pPr>
     </w:p>
     <w:p>
       <w:pPr>
@@ -240,7 +246,7 @@
     </w:p>
     <w:tbl>
       <w:tblPr>
-        <w:tblStyle w:val="af1"/>
+        <w:tblStyle w:val="TableGrid"/>
         <w:tblW w:w="0" w:type="auto"/>
         <w:tblLook w:val="04A0" w:firstRow="1" w:lastRow="0" w:firstColumn="1" w:lastColumn="0" w:noHBand="0" w:noVBand="1"/>
       </w:tblPr>
@@ -545,21 +551,12 @@
                 <w:szCs w:val="28"/>
               </w:rPr>
             </w:pPr>
-            <w:proofErr w:type="spellStart"/>
             <w:r>
               <w:rPr>
                 <w:rFonts w:cs="Times New Roman"/>
                 <w:szCs w:val="28"/>
               </w:rPr>
-              <w:t>Нормоконтролер</w:t>
-            </w:r>
-            <w:proofErr w:type="spellEnd"/>
-            <w:r>
-              <w:rPr>
-                <w:rFonts w:cs="Times New Roman"/>
-                <w:szCs w:val="28"/>
-              </w:rPr>
-              <w:t>:</w:t>
+              <w:t>Нормоконтролер:</w:t>
             </w:r>
           </w:p>
           <w:p>
@@ -679,17 +676,8 @@
                 <w:rFonts w:cs="Times New Roman"/>
                 <w:szCs w:val="28"/>
               </w:rPr>
-              <w:t xml:space="preserve">С. </w:t>
+              <w:t>С. Волканин</w:t>
             </w:r>
-            <w:proofErr w:type="spellStart"/>
-            <w:r>
-              <w:rPr>
-                <w:rFonts w:cs="Times New Roman"/>
-                <w:szCs w:val="28"/>
-              </w:rPr>
-              <w:t>Волканин</w:t>
-            </w:r>
-            <w:proofErr w:type="spellEnd"/>
           </w:p>
           <w:p>
             <w:pPr>
@@ -790,6 +778,7 @@
           <w:b/>
           <w:bCs/>
         </w:rPr>
+        <w:lastRenderedPageBreak/>
         <w:br w:type="page"/>
       </w:r>
     </w:p>
@@ -827,13 +816,8 @@
       <w:r>
         <w:t xml:space="preserve">4 </w:t>
       </w:r>
-      <w:proofErr w:type="spellStart"/>
-      <w:r>
-        <w:t>источн</w:t>
-      </w:r>
-      <w:proofErr w:type="spellEnd"/>
-      <w:r>
-        <w:t>.</w:t>
+      <w:r>
+        <w:t>источн.</w:t>
       </w:r>
       <w:r>
         <w:t>, 1 табл.</w:t>
@@ -972,7 +956,7 @@
     </w:p>
     <w:p>
       <w:pPr>
-        <w:pStyle w:val="11"/>
+        <w:pStyle w:val="TOC1"/>
         <w:tabs>
           <w:tab w:val="right" w:leader="dot" w:pos="9345"/>
         </w:tabs>
@@ -996,7 +980,7 @@
     </w:p>
     <w:p>
       <w:pPr>
-        <w:pStyle w:val="11"/>
+        <w:pStyle w:val="TOC1"/>
         <w:tabs>
           <w:tab w:val="right" w:leader="dot" w:pos="9345"/>
         </w:tabs>
@@ -1069,7 +1053,7 @@
     </w:p>
     <w:p>
       <w:pPr>
-        <w:pStyle w:val="11"/>
+        <w:pStyle w:val="TOC1"/>
         <w:tabs>
           <w:tab w:val="right" w:leader="dot" w:pos="9345"/>
         </w:tabs>
@@ -1133,7 +1117,7 @@
     </w:p>
     <w:p>
       <w:pPr>
-        <w:pStyle w:val="11"/>
+        <w:pStyle w:val="TOC1"/>
         <w:tabs>
           <w:tab w:val="right" w:leader="dot" w:pos="9345"/>
         </w:tabs>
@@ -1197,7 +1181,7 @@
     </w:p>
     <w:p>
       <w:pPr>
-        <w:pStyle w:val="23"/>
+        <w:pStyle w:val="TOC2"/>
         <w:tabs>
           <w:tab w:val="right" w:leader="dot" w:pos="9345"/>
         </w:tabs>
@@ -1260,7 +1244,7 @@
     </w:p>
     <w:p>
       <w:pPr>
-        <w:pStyle w:val="23"/>
+        <w:pStyle w:val="TOC2"/>
         <w:tabs>
           <w:tab w:val="right" w:leader="dot" w:pos="9345"/>
         </w:tabs>
@@ -1323,7 +1307,7 @@
     </w:p>
     <w:p>
       <w:pPr>
-        <w:pStyle w:val="31"/>
+        <w:pStyle w:val="TOC3"/>
         <w:tabs>
           <w:tab w:val="right" w:leader="dot" w:pos="9345"/>
         </w:tabs>
@@ -1387,7 +1371,7 @@
     </w:p>
     <w:p>
       <w:pPr>
-        <w:pStyle w:val="31"/>
+        <w:pStyle w:val="TOC3"/>
         <w:tabs>
           <w:tab w:val="right" w:leader="dot" w:pos="9345"/>
         </w:tabs>
@@ -1457,7 +1441,7 @@
     </w:p>
     <w:p>
       <w:pPr>
-        <w:pStyle w:val="11"/>
+        <w:pStyle w:val="TOC1"/>
         <w:tabs>
           <w:tab w:val="right" w:leader="dot" w:pos="9345"/>
         </w:tabs>
@@ -1521,7 +1505,7 @@
     </w:p>
     <w:p>
       <w:pPr>
-        <w:pStyle w:val="23"/>
+        <w:pStyle w:val="TOC2"/>
         <w:tabs>
           <w:tab w:val="right" w:leader="dot" w:pos="9345"/>
         </w:tabs>
@@ -1584,7 +1568,7 @@
     </w:p>
     <w:p>
       <w:pPr>
-        <w:pStyle w:val="23"/>
+        <w:pStyle w:val="TOC2"/>
         <w:tabs>
           <w:tab w:val="right" w:leader="dot" w:pos="9345"/>
         </w:tabs>
@@ -1647,7 +1631,7 @@
     </w:p>
     <w:p>
       <w:pPr>
-        <w:pStyle w:val="23"/>
+        <w:pStyle w:val="TOC2"/>
         <w:tabs>
           <w:tab w:val="right" w:leader="dot" w:pos="9345"/>
         </w:tabs>
@@ -1710,7 +1694,7 @@
     </w:p>
     <w:p>
       <w:pPr>
-        <w:pStyle w:val="23"/>
+        <w:pStyle w:val="TOC2"/>
         <w:tabs>
           <w:tab w:val="right" w:leader="dot" w:pos="9345"/>
         </w:tabs>
@@ -1773,7 +1757,7 @@
     </w:p>
     <w:p>
       <w:pPr>
-        <w:pStyle w:val="11"/>
+        <w:pStyle w:val="TOC1"/>
         <w:tabs>
           <w:tab w:val="right" w:leader="dot" w:pos="9345"/>
         </w:tabs>
@@ -1837,7 +1821,7 @@
     </w:p>
     <w:p>
       <w:pPr>
-        <w:pStyle w:val="11"/>
+        <w:pStyle w:val="TOC1"/>
         <w:tabs>
           <w:tab w:val="right" w:leader="dot" w:pos="9345"/>
         </w:tabs>
@@ -1901,7 +1885,7 @@
     </w:p>
     <w:p>
       <w:pPr>
-        <w:pStyle w:val="1"/>
+        <w:pStyle w:val="Heading1"/>
       </w:pPr>
       <w:r>
         <w:fldChar w:fldCharType="end"/>
@@ -1914,7 +1898,7 @@
     </w:p>
     <w:p>
       <w:pPr>
-        <w:pStyle w:val="1"/>
+        <w:pStyle w:val="Heading1"/>
       </w:pPr>
       <w:bookmarkStart w:id="3" w:name="_Toc199325290"/>
       <w:r>
@@ -1937,15 +1921,7 @@
         <w:jc w:val="both"/>
       </w:pPr>
       <w:r>
-        <w:t xml:space="preserve">HTTP – </w:t>
-      </w:r>
-      <w:proofErr w:type="spellStart"/>
-      <w:r>
-        <w:t>Hypertext</w:t>
-      </w:r>
-      <w:proofErr w:type="spellEnd"/>
-      <w:r>
-        <w:t xml:space="preserve"> Transfer Protocol</w:t>
+        <w:t>HTTP – Hypertext Transfer Protocol</w:t>
       </w:r>
     </w:p>
     <w:p>
@@ -1976,7 +1952,7 @@
     </w:p>
     <w:p>
       <w:pPr>
-        <w:pStyle w:val="1"/>
+        <w:pStyle w:val="Heading1"/>
       </w:pPr>
       <w:bookmarkStart w:id="4" w:name="_Toc198474937"/>
       <w:bookmarkStart w:id="5" w:name="_Toc198475591"/>
@@ -2005,90 +1981,88 @@
           <w:rFonts w:cs="Times New Roman"/>
           <w:szCs w:val="28"/>
         </w:rPr>
-        <w:t xml:space="preserve">В промышленной разработке сервисов немаловажную часть занимает исследование их поведения на разных этапах их жизненного цикла. В особенности - непосредственно перед выпуском сервисов в </w:t>
-      </w:r>
-      <w:proofErr w:type="spellStart"/>
-      <w:r>
+        <w:t>В промышленной разработке сервисов немаловажную часть занимает исследование их поведения на разных этапах их жизненного цикла. В особенности - непосредственно перед выпуском сервисов в production и уже после выпуска.</w:t>
+      </w:r>
+    </w:p>
+    <w:p>
+      <w:pPr>
+        <w:jc w:val="both"/>
         <w:rPr>
           <w:rFonts w:cs="Times New Roman"/>
           <w:szCs w:val="28"/>
         </w:rPr>
-        <w:t>production</w:t>
-      </w:r>
-      <w:proofErr w:type="spellEnd"/>
+      </w:pPr>
       <w:r>
         <w:rPr>
           <w:rFonts w:cs="Times New Roman"/>
           <w:szCs w:val="28"/>
         </w:rPr>
-        <w:t xml:space="preserve"> и уже после выпуска.</w:t>
-      </w:r>
-    </w:p>
-    <w:p>
-      <w:pPr>
-        <w:jc w:val="both"/>
+        <w:t>Отследить работу конкретной версии приложения и удостовериться, что оно работает так, как было задумано командой разработки, помогают различного рода тесты</w:t>
+      </w:r>
+      <w:r>
         <w:rPr>
           <w:rFonts w:cs="Times New Roman"/>
           <w:szCs w:val="28"/>
         </w:rPr>
-      </w:pPr>
+        <w:t>. Например, модульные тесты помогают отследить корректную работу отдельно взятых</w:t>
+      </w:r>
       <w:r>
         <w:rPr>
           <w:rFonts w:cs="Times New Roman"/>
           <w:szCs w:val="28"/>
         </w:rPr>
-        <w:t>Отследить работу конкретной версии приложения и удостовериться, что оно работает так, как было задумано командой разработки, помогают различного рода тесты</w:t>
+        <w:t xml:space="preserve"> </w:t>
       </w:r>
       <w:r>
         <w:rPr>
           <w:rFonts w:cs="Times New Roman"/>
           <w:szCs w:val="28"/>
         </w:rPr>
-        <w:t>. Например, модульные тесты помогают отследить корректную работу отдельно взятых</w:t>
-      </w:r>
-      <w:r>
+        <w:t>методов и компонентов, интеграционные тесты проверяют работу различных модулей в совокупности, допустим, взаимодействие приложения с базой данных. Сквозные тесты проверяют правильную работу всего приложения с точки зрения сценариев конечных пользователей.</w:t>
+      </w:r>
+    </w:p>
+    <w:p>
+      <w:pPr>
+        <w:jc w:val="both"/>
         <w:rPr>
           <w:rFonts w:cs="Times New Roman"/>
           <w:szCs w:val="28"/>
         </w:rPr>
-        <w:t xml:space="preserve"> </w:t>
-      </w:r>
+      </w:pPr>
       <w:r>
         <w:rPr>
           <w:rFonts w:cs="Times New Roman"/>
           <w:szCs w:val="28"/>
         </w:rPr>
-        <w:t>методов и компонентов, интеграционные тесты проверяют работу различных модулей в совокупности, допустим, взаимодействие приложения с базой данных. Сквозные тесты проверяют правильную работу всего приложения с точки зрения сценариев конечных пользователей.</w:t>
-      </w:r>
-    </w:p>
-    <w:p>
-      <w:pPr>
-        <w:jc w:val="both"/>
+        <w:t xml:space="preserve">Однако данные методы не дают нам ответа на вопрос о том, как сервисы повели бы себя в определенных </w:t>
+      </w:r>
+      <w:r>
         <w:rPr>
           <w:rFonts w:cs="Times New Roman"/>
           <w:szCs w:val="28"/>
         </w:rPr>
-      </w:pPr>
+        <w:t xml:space="preserve">нестандартных </w:t>
+      </w:r>
       <w:r>
         <w:rPr>
           <w:rFonts w:cs="Times New Roman"/>
           <w:szCs w:val="28"/>
         </w:rPr>
-        <w:t xml:space="preserve">Однако данные методы не дают нам ответа на вопрос о том, как сервисы повели бы себя в определенных </w:t>
+        <w:t>ситуациях,</w:t>
       </w:r>
       <w:r>
         <w:rPr>
           <w:rFonts w:cs="Times New Roman"/>
           <w:szCs w:val="28"/>
         </w:rPr>
-        <w:t xml:space="preserve">нестандартных </w:t>
+        <w:t xml:space="preserve"> </w:t>
       </w:r>
       <w:r>
         <w:rPr>
           <w:rFonts w:cs="Times New Roman"/>
           <w:szCs w:val="28"/>
         </w:rPr>
-        <w:t>ситуациях,</w:t>
+        <w:t>которые</w:t>
       </w:r>
       <w:r>
         <w:rPr>
@@ -2102,156 +2076,142 @@
           <w:rFonts w:cs="Times New Roman"/>
           <w:szCs w:val="28"/>
         </w:rPr>
-        <w:t>которые</w:t>
+        <w:t xml:space="preserve">произойдут </w:t>
       </w:r>
       <w:r>
         <w:rPr>
           <w:rFonts w:cs="Times New Roman"/>
           <w:szCs w:val="28"/>
         </w:rPr>
-        <w:t xml:space="preserve"> </w:t>
+        <w:t xml:space="preserve">или могут произойти </w:t>
       </w:r>
       <w:r>
         <w:rPr>
           <w:rFonts w:cs="Times New Roman"/>
           <w:szCs w:val="28"/>
         </w:rPr>
-        <w:t xml:space="preserve">произойдут </w:t>
+        <w:t>в будущем.</w:t>
       </w:r>
       <w:r>
         <w:rPr>
           <w:rFonts w:cs="Times New Roman"/>
           <w:szCs w:val="28"/>
         </w:rPr>
-        <w:t xml:space="preserve">или могут произойти </w:t>
+        <w:t xml:space="preserve"> </w:t>
       </w:r>
       <w:r>
         <w:rPr>
           <w:rFonts w:cs="Times New Roman"/>
           <w:szCs w:val="28"/>
         </w:rPr>
-        <w:t>в будущем.</w:t>
+        <w:t xml:space="preserve">Нужным инструментом в таком случае является нагрузочное тестирование, позволяющее выявить узкие места в работе приложения при различных профилях </w:t>
+      </w:r>
+      <w:r>
+        <w:t>взаимоде</w:t>
+      </w:r>
+      <w:r>
+        <w:t>й</w:t>
+      </w:r>
+      <w:r>
+        <w:t>ствия</w:t>
       </w:r>
       <w:r>
         <w:rPr>
           <w:rFonts w:cs="Times New Roman"/>
           <w:szCs w:val="28"/>
         </w:rPr>
-        <w:t xml:space="preserve"> </w:t>
+        <w:t xml:space="preserve"> с сервисами, описать, какие пределы в прои</w:t>
       </w:r>
       <w:r>
         <w:rPr>
           <w:rFonts w:cs="Times New Roman"/>
           <w:szCs w:val="28"/>
         </w:rPr>
-        <w:t xml:space="preserve">Нужным инструментом в таком случае является нагрузочное тестирование, позволяющее выявить узкие места в работе приложения при различных профилях </w:t>
-      </w:r>
-      <w:r>
-        <w:t>взаимоде</w:t>
-      </w:r>
-      <w:r>
-        <w:t>й</w:t>
-      </w:r>
-      <w:r>
-        <w:t>ствия</w:t>
+        <w:t>зв</w:t>
       </w:r>
       <w:r>
         <w:rPr>
           <w:rFonts w:cs="Times New Roman"/>
           <w:szCs w:val="28"/>
         </w:rPr>
-        <w:t xml:space="preserve"> с сервисами, описать, какие пределы в прои</w:t>
+        <w:t xml:space="preserve">одительности есть у текущей версии приложения для </w:t>
       </w:r>
       <w:r>
         <w:rPr>
           <w:rFonts w:cs="Times New Roman"/>
           <w:szCs w:val="28"/>
         </w:rPr>
-        <w:t>зв</w:t>
+        <w:t>планирования дальнейших</w:t>
       </w:r>
       <w:r>
         <w:rPr>
           <w:rFonts w:cs="Times New Roman"/>
           <w:szCs w:val="28"/>
         </w:rPr>
-        <w:t xml:space="preserve">одительности есть у текущей версии приложения для </w:t>
+        <w:t xml:space="preserve"> действий при разработке, и ответить еще на ряд технических и </w:t>
       </w:r>
       <w:r>
         <w:rPr>
           <w:rFonts w:cs="Times New Roman"/>
           <w:szCs w:val="28"/>
         </w:rPr>
-        <w:t>планирования дальнейших</w:t>
+        <w:t>бизнес-вопросов</w:t>
       </w:r>
       <w:r>
         <w:rPr>
           <w:rFonts w:cs="Times New Roman"/>
           <w:szCs w:val="28"/>
         </w:rPr>
-        <w:t xml:space="preserve"> действий при разработке, и ответить еще на ряд технических и </w:t>
+        <w:t>.</w:t>
       </w:r>
       <w:r>
         <w:rPr>
           <w:rFonts w:cs="Times New Roman"/>
           <w:szCs w:val="28"/>
         </w:rPr>
-        <w:t>бизнес-вопросов</w:t>
-      </w:r>
-      <w:r>
+        <w:t xml:space="preserve"> </w:t>
+      </w:r>
+    </w:p>
+    <w:p>
+      <w:pPr>
+        <w:jc w:val="both"/>
         <w:rPr>
           <w:rFonts w:cs="Times New Roman"/>
           <w:szCs w:val="28"/>
         </w:rPr>
-        <w:t>.</w:t>
-      </w:r>
+      </w:pPr>
       <w:r>
         <w:rPr>
           <w:rFonts w:cs="Times New Roman"/>
           <w:szCs w:val="28"/>
         </w:rPr>
-        <w:t xml:space="preserve"> </w:t>
-      </w:r>
-    </w:p>
-    <w:p>
-      <w:pPr>
-        <w:jc w:val="both"/>
+        <w:t xml:space="preserve">Команде разработки </w:t>
+      </w:r>
+      <w:r>
         <w:rPr>
           <w:rFonts w:cs="Times New Roman"/>
           <w:szCs w:val="28"/>
         </w:rPr>
-      </w:pPr>
+        <w:t xml:space="preserve">необходима информация о </w:t>
+      </w:r>
       <w:r>
         <w:rPr>
           <w:rFonts w:cs="Times New Roman"/>
           <w:szCs w:val="28"/>
         </w:rPr>
-        <w:t xml:space="preserve">Команде разработки </w:t>
+        <w:t xml:space="preserve">производительности </w:t>
       </w:r>
       <w:r>
         <w:rPr>
           <w:rFonts w:cs="Times New Roman"/>
           <w:szCs w:val="28"/>
         </w:rPr>
-        <w:t xml:space="preserve">необходима информация о </w:t>
-      </w:r>
-      <w:r>
-        <w:rPr>
-          <w:rFonts w:cs="Times New Roman"/>
-          <w:szCs w:val="28"/>
-        </w:rPr>
-        <w:t xml:space="preserve">производительности </w:t>
-      </w:r>
-      <w:r>
-        <w:rPr>
-          <w:rFonts w:cs="Times New Roman"/>
-          <w:szCs w:val="28"/>
-        </w:rPr>
         <w:t>сервисов при сценариях работы, отличающихся от текущих, по следующим причинам:</w:t>
       </w:r>
     </w:p>
     <w:p>
       <w:pPr>
-        <w:pStyle w:val="a7"/>
+        <w:pStyle w:val="ListParagraph"/>
         <w:numPr>
           <w:ilvl w:val="0"/>
           <w:numId w:val="7"/>
@@ -2286,7 +2246,7 @@
     </w:p>
     <w:p>
       <w:pPr>
-        <w:pStyle w:val="a7"/>
+        <w:pStyle w:val="ListParagraph"/>
         <w:numPr>
           <w:ilvl w:val="0"/>
           <w:numId w:val="7"/>
@@ -2308,7 +2268,7 @@
     </w:p>
     <w:p>
       <w:pPr>
-        <w:pStyle w:val="a7"/>
+        <w:pStyle w:val="ListParagraph"/>
         <w:numPr>
           <w:ilvl w:val="0"/>
           <w:numId w:val="7"/>
@@ -2350,7 +2310,7 @@
     </w:p>
     <w:p>
       <w:pPr>
-        <w:pStyle w:val="a7"/>
+        <w:pStyle w:val="ListParagraph"/>
         <w:numPr>
           <w:ilvl w:val="0"/>
           <w:numId w:val="7"/>
@@ -2431,7 +2391,7 @@
     </w:p>
     <w:p>
       <w:pPr>
-        <w:pStyle w:val="1"/>
+        <w:pStyle w:val="Heading1"/>
       </w:pPr>
       <w:bookmarkStart w:id="7" w:name="_Toc198473726"/>
       <w:bookmarkStart w:id="8" w:name="_Toc198474085"/>
@@ -2461,7 +2421,7 @@
     </w:p>
     <w:p>
       <w:pPr>
-        <w:pStyle w:val="2"/>
+        <w:pStyle w:val="Heading2"/>
       </w:pPr>
       <w:bookmarkStart w:id="13" w:name="_Toc198473727"/>
       <w:bookmarkStart w:id="14" w:name="_Toc198474086"/>
@@ -2519,7 +2479,7 @@
     </w:p>
     <w:p>
       <w:pPr>
-        <w:pStyle w:val="a7"/>
+        <w:pStyle w:val="ListParagraph"/>
         <w:numPr>
           <w:ilvl w:val="0"/>
           <w:numId w:val="3"/>
@@ -2544,7 +2504,7 @@
     </w:p>
     <w:p>
       <w:pPr>
-        <w:pStyle w:val="a7"/>
+        <w:pStyle w:val="ListParagraph"/>
         <w:numPr>
           <w:ilvl w:val="0"/>
           <w:numId w:val="3"/>
@@ -2607,7 +2567,7 @@
     </w:p>
     <w:p>
       <w:pPr>
-        <w:pStyle w:val="2"/>
+        <w:pStyle w:val="Heading2"/>
       </w:pPr>
       <w:bookmarkStart w:id="19" w:name="_Toc198473728"/>
       <w:bookmarkStart w:id="20" w:name="_Toc198474087"/>
@@ -2668,7 +2628,7 @@
     </w:p>
     <w:p>
       <w:pPr>
-        <w:pStyle w:val="3"/>
+        <w:pStyle w:val="Heading3"/>
         <w:jc w:val="center"/>
         <w:rPr>
           <w:i w:val="0"/>
@@ -2705,15 +2665,7 @@
         <w:jc w:val="both"/>
       </w:pPr>
       <w:r>
-        <w:t xml:space="preserve">Важным является первичное нагрузочное тестирование сервиса. Оно имеет свои особенности, поскольку тестируемый сервис либо еще не был запущен в </w:t>
-      </w:r>
-      <w:proofErr w:type="spellStart"/>
-      <w:r>
-        <w:t>production</w:t>
-      </w:r>
-      <w:proofErr w:type="spellEnd"/>
-      <w:r>
-        <w:t>, либо для него еще не проводилось нагрузочное тестирование, а следовательно, нет предыдущих результатов, на которые можно было бы опираться и сравнивать изменения в производительности.</w:t>
+        <w:t>Важным является первичное нагрузочное тестирование сервиса. Оно имеет свои особенности, поскольку тестируемый сервис либо еще не был запущен в production, либо для него еще не проводилось нагрузочное тестирование, а следовательно, нет предыдущих результатов, на которые можно было бы опираться и сравнивать изменения в производительности.</w:t>
       </w:r>
     </w:p>
     <w:p>
@@ -2794,7 +2746,7 @@
     </w:p>
     <w:p>
       <w:pPr>
-        <w:pStyle w:val="a7"/>
+        <w:pStyle w:val="ListParagraph"/>
         <w:numPr>
           <w:ilvl w:val="0"/>
           <w:numId w:val="5"/>
@@ -2822,7 +2774,7 @@
     </w:p>
     <w:p>
       <w:pPr>
-        <w:pStyle w:val="a7"/>
+        <w:pStyle w:val="ListParagraph"/>
         <w:numPr>
           <w:ilvl w:val="0"/>
           <w:numId w:val="5"/>
@@ -2841,7 +2793,7 @@
     </w:p>
     <w:p>
       <w:pPr>
-        <w:pStyle w:val="a7"/>
+        <w:pStyle w:val="ListParagraph"/>
         <w:numPr>
           <w:ilvl w:val="0"/>
           <w:numId w:val="5"/>
@@ -2945,7 +2897,7 @@
     </w:p>
     <w:p>
       <w:pPr>
-        <w:pStyle w:val="af0"/>
+        <w:pStyle w:val="Caption"/>
         <w:rPr>
           <w:szCs w:val="24"/>
         </w:rPr>
@@ -3044,7 +2996,7 @@
     </w:p>
     <w:p>
       <w:pPr>
-        <w:pStyle w:val="a7"/>
+        <w:pStyle w:val="ListParagraph"/>
         <w:numPr>
           <w:ilvl w:val="0"/>
           <w:numId w:val="10"/>
@@ -3057,7 +3009,7 @@
     </w:p>
     <w:p>
       <w:pPr>
-        <w:pStyle w:val="a7"/>
+        <w:pStyle w:val="ListParagraph"/>
         <w:numPr>
           <w:ilvl w:val="0"/>
           <w:numId w:val="10"/>
@@ -3070,7 +3022,7 @@
     </w:p>
     <w:p>
       <w:pPr>
-        <w:pStyle w:val="a7"/>
+        <w:pStyle w:val="ListParagraph"/>
         <w:numPr>
           <w:ilvl w:val="0"/>
           <w:numId w:val="10"/>
@@ -3078,28 +3030,12 @@
         <w:jc w:val="both"/>
       </w:pPr>
       <w:r>
-        <w:t xml:space="preserve">Если сервис уже используется в </w:t>
-      </w:r>
-      <w:proofErr w:type="spellStart"/>
-      <w:r>
-        <w:t>production</w:t>
-      </w:r>
-      <w:proofErr w:type="spellEnd"/>
-      <w:r>
-        <w:t xml:space="preserve"> среде, можно зафиксировать типичное распределение запросов по типу и переданным параметрам и тестировать сервис на таком наборе запросов. Этот способ не подойдет, если сервис еще не запускался в </w:t>
-      </w:r>
-      <w:proofErr w:type="spellStart"/>
-      <w:r>
-        <w:t>production</w:t>
-      </w:r>
-      <w:proofErr w:type="spellEnd"/>
-      <w:r>
-        <w:t>.</w:t>
-      </w:r>
-    </w:p>
-    <w:p>
-      <w:pPr>
-        <w:pStyle w:val="a7"/>
+        <w:t>Если сервис уже используется в production среде, можно зафиксировать типичное распределение запросов по типу и переданным параметрам и тестировать сервис на таком наборе запросов. Этот способ не подойдет, если сервис еще не запускался в production.</w:t>
+      </w:r>
+    </w:p>
+    <w:p>
+      <w:pPr>
+        <w:pStyle w:val="ListParagraph"/>
         <w:numPr>
           <w:ilvl w:val="0"/>
           <w:numId w:val="10"/>
@@ -3107,23 +3043,7 @@
         <w:jc w:val="both"/>
       </w:pPr>
       <w:r>
-        <w:t xml:space="preserve">При внедренном механизме троттлинга или </w:t>
-      </w:r>
-      <w:proofErr w:type="spellStart"/>
-      <w:r>
-        <w:t>rate</w:t>
-      </w:r>
-      <w:proofErr w:type="spellEnd"/>
-      <w:r>
-        <w:t xml:space="preserve"> </w:t>
-      </w:r>
-      <w:proofErr w:type="spellStart"/>
-      <w:r>
-        <w:t>limiting</w:t>
-      </w:r>
-      <w:proofErr w:type="spellEnd"/>
-      <w:r>
-        <w:t>-а запросов, можно настроить квоты для каждого запроса в зависимости от его веса. Такой подход имеет ряд недостатков из-за сложности правильной реализации и долгой настройки.</w:t>
+        <w:t>При внедренном механизме троттлинга или rate limiting-а запросов, можно настроить квоты для каждого запроса в зависимости от его веса. Такой подход имеет ряд недостатков из-за сложности правильной реализации и долгой настройки.</w:t>
       </w:r>
     </w:p>
     <w:p>
@@ -3334,34 +3254,10 @@
         <w:t xml:space="preserve"> </w:t>
       </w:r>
       <w:r>
-        <w:t>С (</w:t>
-      </w:r>
-      <w:proofErr w:type="spellStart"/>
-      <w:r>
-        <w:t>capacity</w:t>
-      </w:r>
-      <w:proofErr w:type="spellEnd"/>
-      <w:r>
-        <w:t>) – емкость сервиса, R (</w:t>
-      </w:r>
-      <w:proofErr w:type="spellStart"/>
-      <w:r>
-        <w:t>requests</w:t>
-      </w:r>
-      <w:proofErr w:type="spellEnd"/>
-      <w:r>
-        <w:t>) – максимальное количество запросов в секунду, которое сервис может выдержать без потери производительности</w:t>
-      </w:r>
-      <w:r>
-        <w:t>, T (</w:t>
-      </w:r>
-      <w:proofErr w:type="spellStart"/>
-      <w:r>
-        <w:t>time</w:t>
-      </w:r>
-      <w:proofErr w:type="spellEnd"/>
-      <w:r>
-        <w:t xml:space="preserve">) – среднее время для обработки одного запроса. Таким образом получим значение C, которое отражает максимальное </w:t>
+        <w:t>С (capacity) – емкость сервиса, R (requests) – максимальное количество запросов в секунду, которое сервис может выдержать без потери производительности</w:t>
+      </w:r>
+      <w:r>
+        <w:t xml:space="preserve">, T (time) – среднее время для обработки одного запроса. Таким образом получим значение C, которое отражает максимальное </w:t>
       </w:r>
       <w:r>
         <w:lastRenderedPageBreak/>
@@ -3444,7 +3340,7 @@
     </w:p>
     <w:p>
       <w:pPr>
-        <w:pStyle w:val="af0"/>
+        <w:pStyle w:val="Caption"/>
         <w:rPr>
           <w:szCs w:val="24"/>
         </w:rPr>
@@ -3564,7 +3460,7 @@
     </w:p>
     <w:p>
       <w:pPr>
-        <w:pStyle w:val="af0"/>
+        <w:pStyle w:val="Caption"/>
         <w:rPr>
           <w:szCs w:val="24"/>
         </w:rPr>
@@ -3671,7 +3567,7 @@
     </w:p>
     <w:p>
       <w:pPr>
-        <w:pStyle w:val="af0"/>
+        <w:pStyle w:val="Caption"/>
         <w:rPr>
           <w:szCs w:val="24"/>
         </w:rPr>
@@ -3798,7 +3694,7 @@
     </w:p>
     <w:p>
       <w:pPr>
-        <w:pStyle w:val="af0"/>
+        <w:pStyle w:val="Caption"/>
         <w:rPr>
           <w:szCs w:val="24"/>
         </w:rPr>
@@ -3880,7 +3776,7 @@
     </w:p>
     <w:p>
       <w:pPr>
-        <w:pStyle w:val="a7"/>
+        <w:pStyle w:val="ListParagraph"/>
         <w:numPr>
           <w:ilvl w:val="0"/>
           <w:numId w:val="12"/>
@@ -3894,7 +3790,7 @@
     </w:p>
     <w:p>
       <w:pPr>
-        <w:pStyle w:val="a7"/>
+        <w:pStyle w:val="ListParagraph"/>
         <w:numPr>
           <w:ilvl w:val="0"/>
           <w:numId w:val="12"/>
@@ -3934,7 +3830,7 @@
     </w:p>
     <w:p>
       <w:pPr>
-        <w:pStyle w:val="a7"/>
+        <w:pStyle w:val="ListParagraph"/>
         <w:numPr>
           <w:ilvl w:val="0"/>
           <w:numId w:val="12"/>
@@ -3959,7 +3855,7 @@
     </w:p>
     <w:p>
       <w:pPr>
-        <w:pStyle w:val="3"/>
+        <w:pStyle w:val="Heading3"/>
         <w:jc w:val="center"/>
         <w:rPr>
           <w:i w:val="0"/>
@@ -4007,7 +3903,7 @@
     </w:p>
     <w:p>
       <w:pPr>
-        <w:pStyle w:val="a7"/>
+        <w:pStyle w:val="ListParagraph"/>
         <w:numPr>
           <w:ilvl w:val="0"/>
           <w:numId w:val="13"/>
@@ -4020,7 +3916,7 @@
     </w:p>
     <w:p>
       <w:pPr>
-        <w:pStyle w:val="a7"/>
+        <w:pStyle w:val="ListParagraph"/>
         <w:numPr>
           <w:ilvl w:val="0"/>
           <w:numId w:val="13"/>
@@ -4039,7 +3935,7 @@
     </w:p>
     <w:p>
       <w:pPr>
-        <w:pStyle w:val="a7"/>
+        <w:pStyle w:val="ListParagraph"/>
         <w:numPr>
           <w:ilvl w:val="0"/>
           <w:numId w:val="13"/>
@@ -4078,29 +3974,13 @@
         <w:t>, что</w:t>
       </w:r>
       <w:r>
-        <w:t xml:space="preserve"> на время проведения данного теста нам известен профиль нагрузки с </w:t>
-      </w:r>
-      <w:proofErr w:type="spellStart"/>
-      <w:r>
-        <w:t>production</w:t>
-      </w:r>
-      <w:proofErr w:type="spellEnd"/>
-      <w:r>
-        <w:t xml:space="preserve"> площадки, который мы сможем использовать для тестирования сервиса. Для этого нужно собрать данные по соотношениям типов запросов. </w:t>
+        <w:t xml:space="preserve"> на время проведения данного теста нам известен профиль нагрузки с production площадки, который мы сможем использовать для тестирования сервиса. Для этого нужно собрать данные по соотношениям типов запросов. </w:t>
       </w:r>
       <w:r>
         <w:t>Хорошим результатом данного теста может считаться сценарий, при котором сервис продолжает успешно обрабатывать наибольшее возможное количество запросов без просадок в производительности</w:t>
       </w:r>
       <w:r>
-        <w:t xml:space="preserve">. При приближении к лимитам одного из системных ресурсов начинает срабатывать настроенный на этапе первичного нагрузочного тестирования троттлинг, который отклоняет все избыточные запросы. При плохом результате троттлинг не защитит сервис от перегрузки, сервис попытается обработать каждый входящий запрос и просядет в проценте успешных ответов, длительности ответов на запросы. В таком случае необходимо произвести </w:t>
-      </w:r>
-      <w:proofErr w:type="spellStart"/>
-      <w:r>
-        <w:t>перекалибровку</w:t>
-      </w:r>
-      <w:proofErr w:type="spellEnd"/>
-      <w:r>
-        <w:t xml:space="preserve"> настроек троттлинга.</w:t>
+        <w:t>. При приближении к лимитам одного из системных ресурсов начинает срабатывать настроенный на этапе первичного нагрузочного тестирования троттлинг, который отклоняет все избыточные запросы. При плохом результате троттлинг не защитит сервис от перегрузки, сервис попытается обработать каждый входящий запрос и просядет в проценте успешных ответов, длительности ответов на запросы. В таком случае необходимо произвести перекалибровку настроек троттлинга.</w:t>
       </w:r>
     </w:p>
     <w:p>
@@ -4195,7 +4075,7 @@
     </w:p>
     <w:p>
       <w:pPr>
-        <w:pStyle w:val="af0"/>
+        <w:pStyle w:val="Caption"/>
         <w:rPr>
           <w:szCs w:val="24"/>
         </w:rPr>
@@ -4301,7 +4181,7 @@
     </w:p>
     <w:p>
       <w:pPr>
-        <w:pStyle w:val="1"/>
+        <w:pStyle w:val="Heading1"/>
       </w:pPr>
       <w:bookmarkStart w:id="37" w:name="_Toc198474943"/>
       <w:bookmarkStart w:id="38" w:name="_Toc198475597"/>
@@ -4348,7 +4228,7 @@
     </w:p>
     <w:p>
       <w:pPr>
-        <w:pStyle w:val="2"/>
+        <w:pStyle w:val="Heading2"/>
       </w:pPr>
       <w:bookmarkStart w:id="43" w:name="_Toc198473732"/>
       <w:bookmarkStart w:id="44" w:name="_Toc198474091"/>
@@ -4388,7 +4268,7 @@
     </w:p>
     <w:p>
       <w:pPr>
-        <w:pStyle w:val="2"/>
+        <w:pStyle w:val="Heading2"/>
       </w:pPr>
       <w:bookmarkStart w:id="49" w:name="_Toc198473733"/>
       <w:bookmarkStart w:id="50" w:name="_Toc198474092"/>
@@ -4419,7 +4299,7 @@
     </w:p>
     <w:p>
       <w:pPr>
-        <w:pStyle w:val="a7"/>
+        <w:pStyle w:val="ListParagraph"/>
         <w:numPr>
           <w:ilvl w:val="0"/>
           <w:numId w:val="14"/>
@@ -4432,7 +4312,7 @@
     </w:p>
     <w:p>
       <w:pPr>
-        <w:pStyle w:val="a7"/>
+        <w:pStyle w:val="ListParagraph"/>
         <w:numPr>
           <w:ilvl w:val="0"/>
           <w:numId w:val="14"/>
@@ -4445,7 +4325,7 @@
     </w:p>
     <w:p>
       <w:pPr>
-        <w:pStyle w:val="a7"/>
+        <w:pStyle w:val="ListParagraph"/>
         <w:numPr>
           <w:ilvl w:val="0"/>
           <w:numId w:val="14"/>
@@ -4481,27 +4361,11 @@
         <w:t>Далее определимся с конфигурацией</w:t>
       </w:r>
       <w:r>
-        <w:t xml:space="preserve"> сервиса. Будем тестировать результат на одной реплике, которой дадим такое же количество ресурсов по ядрам процессора и оперативной памяти, какое имеется у одной реплики на </w:t>
-      </w:r>
-      <w:proofErr w:type="spellStart"/>
-      <w:r>
-        <w:t>production</w:t>
-      </w:r>
-      <w:proofErr w:type="spellEnd"/>
-      <w:r>
-        <w:t xml:space="preserve"> площадке. Таким образом сможем легко экстраполировать </w:t>
+        <w:t xml:space="preserve"> сервиса. Будем тестировать результат на одной реплике, которой дадим такое же количество ресурсов по ядрам процессора и оперативной памяти, какое имеется у одной реплики на production площадке. Таким образом сможем легко экстраполировать </w:t>
       </w:r>
       <w:r>
         <w:lastRenderedPageBreak/>
-        <w:t xml:space="preserve">результаты тестирования одной реплики на несколько реплик с </w:t>
-      </w:r>
-      <w:proofErr w:type="spellStart"/>
-      <w:r>
-        <w:t>production</w:t>
-      </w:r>
-      <w:proofErr w:type="spellEnd"/>
-      <w:r>
-        <w:t xml:space="preserve"> площадки.</w:t>
+        <w:t>результаты тестирования одной реплики на несколько реплик с production площадки.</w:t>
       </w:r>
     </w:p>
     <w:p>
@@ -4514,13 +4378,8 @@
         <w:t xml:space="preserve">Осталось определиться с тем, какими запросами будем нагружать сервис. Поскольку сервис уже выпущен </w:t>
       </w:r>
       <w:r>
-        <w:t xml:space="preserve">в </w:t>
-      </w:r>
-      <w:proofErr w:type="spellStart"/>
-      <w:r>
-        <w:t>production</w:t>
-      </w:r>
-      <w:proofErr w:type="spellEnd"/>
+        <w:t>в production</w:t>
+      </w:r>
       <w:r>
         <w:t>, нам точно известны текущие сценарии использования</w:t>
       </w:r>
@@ -4553,7 +4412,7 @@
     </w:p>
     <w:tbl>
       <w:tblPr>
-        <w:tblStyle w:val="af1"/>
+        <w:tblStyle w:val="TableGrid"/>
         <w:tblW w:w="0" w:type="auto"/>
         <w:tblLook w:val="04A0" w:firstRow="1" w:lastRow="0" w:firstColumn="1" w:lastColumn="0" w:noHBand="0" w:noVBand="1"/>
       </w:tblPr>
@@ -4873,20 +4732,12 @@
         <w:jc w:val="both"/>
       </w:pPr>
       <w:r>
-        <w:t xml:space="preserve">Также стоит отметить, что все запросы методов в базу данных осуществляются по индексам, индексы на тестовом и </w:t>
-      </w:r>
-      <w:proofErr w:type="spellStart"/>
-      <w:r>
-        <w:t>production</w:t>
-      </w:r>
-      <w:proofErr w:type="spellEnd"/>
-      <w:r>
-        <w:t xml:space="preserve"> окружениях совпадают.</w:t>
-      </w:r>
-    </w:p>
-    <w:p>
-      <w:pPr>
-        <w:pStyle w:val="2"/>
+        <w:t>Также стоит отметить, что все запросы методов в базу данных осуществляются по индексам, индексы на тестовом и production окружениях совпадают.</w:t>
+      </w:r>
+    </w:p>
+    <w:p>
+      <w:pPr>
+        <w:pStyle w:val="Heading2"/>
       </w:pPr>
       <w:bookmarkStart w:id="55" w:name="_Toc198473734"/>
       <w:bookmarkStart w:id="56" w:name="_Toc198474093"/>
@@ -4967,7 +4818,7 @@
     </w:p>
     <w:p>
       <w:pPr>
-        <w:pStyle w:val="af0"/>
+        <w:pStyle w:val="Caption"/>
         <w:rPr>
           <w:szCs w:val="24"/>
         </w:rPr>
@@ -5089,7 +4940,7 @@
     </w:p>
     <w:p>
       <w:pPr>
-        <w:pStyle w:val="af0"/>
+        <w:pStyle w:val="Caption"/>
         <w:rPr>
           <w:szCs w:val="24"/>
         </w:rPr>
@@ -5186,7 +5037,7 @@
     </w:p>
     <w:p>
       <w:pPr>
-        <w:pStyle w:val="af0"/>
+        <w:pStyle w:val="Caption"/>
         <w:rPr>
           <w:szCs w:val="24"/>
         </w:rPr>
@@ -5301,19 +5152,32 @@
     </w:p>
     <w:p>
       <w:pPr>
-        <w:pStyle w:val="af0"/>
+        <w:pStyle w:val="Caption"/>
       </w:pPr>
       <w:r>
         <w:t xml:space="preserve">Рисунок </w:t>
       </w:r>
-      <w:fldSimple w:instr=" SEQ Рисунок \* ARABIC ">
-        <w:r>
-          <w:rPr>
-            <w:noProof/>
-          </w:rPr>
-          <w:t>10</w:t>
-        </w:r>
-      </w:fldSimple>
+      <w:r>
+        <w:fldChar w:fldCharType="begin"/>
+      </w:r>
+      <w:r>
+        <w:instrText xml:space="preserve"> SEQ Рисунок \* ARABIC </w:instrText>
+      </w:r>
+      <w:r>
+        <w:fldChar w:fldCharType="separate"/>
+      </w:r>
+      <w:r>
+        <w:rPr>
+          <w:noProof/>
+        </w:rPr>
+        <w:t>10</w:t>
+      </w:r>
+      <w:r>
+        <w:rPr>
+          <w:noProof/>
+        </w:rPr>
+        <w:fldChar w:fldCharType="end"/>
+      </w:r>
       <w:r>
         <w:t xml:space="preserve"> – график среднего времени ответа на запрос для каждого метода в миллисекундах </w:t>
       </w:r>
@@ -5391,7 +5255,7 @@
     </w:p>
     <w:p>
       <w:pPr>
-        <w:pStyle w:val="af0"/>
+        <w:pStyle w:val="Caption"/>
         <w:rPr>
           <w:szCs w:val="24"/>
         </w:rPr>
@@ -5399,14 +5263,27 @@
       <w:r>
         <w:t xml:space="preserve">Рисунок </w:t>
       </w:r>
-      <w:fldSimple w:instr=" SEQ Рисунок \* ARABIC ">
-        <w:r>
-          <w:rPr>
-            <w:noProof/>
-          </w:rPr>
-          <w:t>11</w:t>
-        </w:r>
-      </w:fldSimple>
+      <w:r>
+        <w:fldChar w:fldCharType="begin"/>
+      </w:r>
+      <w:r>
+        <w:instrText xml:space="preserve"> SEQ Рисунок \* ARABIC </w:instrText>
+      </w:r>
+      <w:r>
+        <w:fldChar w:fldCharType="separate"/>
+      </w:r>
+      <w:r>
+        <w:rPr>
+          <w:noProof/>
+        </w:rPr>
+        <w:t>11</w:t>
+      </w:r>
+      <w:r>
+        <w:rPr>
+          <w:noProof/>
+        </w:rPr>
+        <w:fldChar w:fldCharType="end"/>
+      </w:r>
       <w:r>
         <w:t xml:space="preserve"> - </w:t>
       </w:r>
@@ -5465,19 +5342,32 @@
     </w:p>
     <w:p>
       <w:pPr>
-        <w:pStyle w:val="af0"/>
+        <w:pStyle w:val="Caption"/>
       </w:pPr>
       <w:r>
         <w:t xml:space="preserve">Рисунок </w:t>
       </w:r>
-      <w:fldSimple w:instr=" SEQ Рисунок \* ARABIC ">
-        <w:r>
-          <w:rPr>
-            <w:noProof/>
-          </w:rPr>
-          <w:t>12</w:t>
-        </w:r>
-      </w:fldSimple>
+      <w:r>
+        <w:fldChar w:fldCharType="begin"/>
+      </w:r>
+      <w:r>
+        <w:instrText xml:space="preserve"> SEQ Рисунок \* ARABIC </w:instrText>
+      </w:r>
+      <w:r>
+        <w:fldChar w:fldCharType="separate"/>
+      </w:r>
+      <w:r>
+        <w:rPr>
+          <w:noProof/>
+        </w:rPr>
+        <w:t>12</w:t>
+      </w:r>
+      <w:r>
+        <w:rPr>
+          <w:noProof/>
+        </w:rPr>
+        <w:fldChar w:fldCharType="end"/>
+      </w:r>
       <w:r>
         <w:t xml:space="preserve"> - </w:t>
       </w:r>
@@ -5537,19 +5427,32 @@
     </w:p>
     <w:p>
       <w:pPr>
-        <w:pStyle w:val="af0"/>
+        <w:pStyle w:val="Caption"/>
       </w:pPr>
       <w:r>
         <w:t xml:space="preserve">Рисунок </w:t>
       </w:r>
-      <w:fldSimple w:instr=" SEQ Рисунок \* ARABIC ">
-        <w:r>
-          <w:rPr>
-            <w:noProof/>
-          </w:rPr>
-          <w:t>13</w:t>
-        </w:r>
-      </w:fldSimple>
+      <w:r>
+        <w:fldChar w:fldCharType="begin"/>
+      </w:r>
+      <w:r>
+        <w:instrText xml:space="preserve"> SEQ Рисунок \* ARABIC </w:instrText>
+      </w:r>
+      <w:r>
+        <w:fldChar w:fldCharType="separate"/>
+      </w:r>
+      <w:r>
+        <w:rPr>
+          <w:noProof/>
+        </w:rPr>
+        <w:t>13</w:t>
+      </w:r>
+      <w:r>
+        <w:rPr>
+          <w:noProof/>
+        </w:rPr>
+        <w:fldChar w:fldCharType="end"/>
+      </w:r>
       <w:r>
         <w:t xml:space="preserve"> - </w:t>
       </w:r>
@@ -5608,19 +5511,32 @@
     </w:p>
     <w:p>
       <w:pPr>
-        <w:pStyle w:val="af0"/>
+        <w:pStyle w:val="Caption"/>
       </w:pPr>
       <w:r>
         <w:t xml:space="preserve">Рисунок </w:t>
       </w:r>
-      <w:fldSimple w:instr=" SEQ Рисунок \* ARABIC ">
-        <w:r>
-          <w:rPr>
-            <w:noProof/>
-          </w:rPr>
-          <w:t>14</w:t>
-        </w:r>
-      </w:fldSimple>
+      <w:r>
+        <w:fldChar w:fldCharType="begin"/>
+      </w:r>
+      <w:r>
+        <w:instrText xml:space="preserve"> SEQ Рисунок \* ARABIC </w:instrText>
+      </w:r>
+      <w:r>
+        <w:fldChar w:fldCharType="separate"/>
+      </w:r>
+      <w:r>
+        <w:rPr>
+          <w:noProof/>
+        </w:rPr>
+        <w:t>14</w:t>
+      </w:r>
+      <w:r>
+        <w:rPr>
+          <w:noProof/>
+        </w:rPr>
+        <w:fldChar w:fldCharType="end"/>
+      </w:r>
       <w:r>
         <w:t xml:space="preserve"> – график потребления ядер процессора в процентном соотношении от максимально допустимого </w:t>
       </w:r>
@@ -5679,7 +5595,7 @@
     </w:p>
     <w:p>
       <w:pPr>
-        <w:pStyle w:val="af0"/>
+        <w:pStyle w:val="Caption"/>
         <w:rPr>
           <w:szCs w:val="24"/>
         </w:rPr>
@@ -5687,14 +5603,27 @@
       <w:r>
         <w:t xml:space="preserve">Рисунок </w:t>
       </w:r>
-      <w:fldSimple w:instr=" SEQ Рисунок \* ARABIC ">
-        <w:r>
-          <w:rPr>
-            <w:noProof/>
-          </w:rPr>
-          <w:t>15</w:t>
-        </w:r>
-      </w:fldSimple>
+      <w:r>
+        <w:fldChar w:fldCharType="begin"/>
+      </w:r>
+      <w:r>
+        <w:instrText xml:space="preserve"> SEQ Рисунок \* ARABIC </w:instrText>
+      </w:r>
+      <w:r>
+        <w:fldChar w:fldCharType="separate"/>
+      </w:r>
+      <w:r>
+        <w:rPr>
+          <w:noProof/>
+        </w:rPr>
+        <w:t>15</w:t>
+      </w:r>
+      <w:r>
+        <w:rPr>
+          <w:noProof/>
+        </w:rPr>
+        <w:fldChar w:fldCharType="end"/>
+      </w:r>
       <w:r>
         <w:t xml:space="preserve"> - </w:t>
       </w:r>
@@ -5754,7 +5683,7 @@
     </w:p>
     <w:p>
       <w:pPr>
-        <w:pStyle w:val="af0"/>
+        <w:pStyle w:val="Caption"/>
         <w:rPr>
           <w:szCs w:val="24"/>
         </w:rPr>
@@ -5762,14 +5691,27 @@
       <w:r>
         <w:t xml:space="preserve">Рисунок </w:t>
       </w:r>
-      <w:fldSimple w:instr=" SEQ Рисунок \* ARABIC ">
-        <w:r>
-          <w:rPr>
-            <w:noProof/>
-          </w:rPr>
-          <w:t>16</w:t>
-        </w:r>
-      </w:fldSimple>
+      <w:r>
+        <w:fldChar w:fldCharType="begin"/>
+      </w:r>
+      <w:r>
+        <w:instrText xml:space="preserve"> SEQ Рисунок \* ARABIC </w:instrText>
+      </w:r>
+      <w:r>
+        <w:fldChar w:fldCharType="separate"/>
+      </w:r>
+      <w:r>
+        <w:rPr>
+          <w:noProof/>
+        </w:rPr>
+        <w:t>16</w:t>
+      </w:r>
+      <w:r>
+        <w:rPr>
+          <w:noProof/>
+        </w:rPr>
+        <w:fldChar w:fldCharType="end"/>
+      </w:r>
       <w:r>
         <w:t xml:space="preserve"> - график среднего времени ответа на запрос для каждого метода в миллисекундах </w:t>
       </w:r>
@@ -5900,7 +5842,7 @@
     </w:p>
     <w:p>
       <w:pPr>
-        <w:pStyle w:val="af0"/>
+        <w:pStyle w:val="Caption"/>
         <w:rPr>
           <w:szCs w:val="24"/>
         </w:rPr>
@@ -5908,14 +5850,27 @@
       <w:r>
         <w:t xml:space="preserve">Рисунок </w:t>
       </w:r>
-      <w:fldSimple w:instr=" SEQ Рисунок \* ARABIC ">
-        <w:r>
-          <w:rPr>
-            <w:noProof/>
-          </w:rPr>
-          <w:t>17</w:t>
-        </w:r>
-      </w:fldSimple>
+      <w:r>
+        <w:fldChar w:fldCharType="begin"/>
+      </w:r>
+      <w:r>
+        <w:instrText xml:space="preserve"> SEQ Рисунок \* ARABIC </w:instrText>
+      </w:r>
+      <w:r>
+        <w:fldChar w:fldCharType="separate"/>
+      </w:r>
+      <w:r>
+        <w:rPr>
+          <w:noProof/>
+        </w:rPr>
+        <w:t>17</w:t>
+      </w:r>
+      <w:r>
+        <w:rPr>
+          <w:noProof/>
+        </w:rPr>
+        <w:fldChar w:fldCharType="end"/>
+      </w:r>
       <w:r>
         <w:t xml:space="preserve"> - </w:t>
       </w:r>
@@ -5974,19 +5929,32 @@
     </w:p>
     <w:p>
       <w:pPr>
-        <w:pStyle w:val="af0"/>
+        <w:pStyle w:val="Caption"/>
       </w:pPr>
       <w:r>
         <w:t xml:space="preserve">Рисунок </w:t>
       </w:r>
-      <w:fldSimple w:instr=" SEQ Рисунок \* ARABIC ">
-        <w:r>
-          <w:rPr>
-            <w:noProof/>
-          </w:rPr>
-          <w:t>18</w:t>
-        </w:r>
-      </w:fldSimple>
+      <w:r>
+        <w:fldChar w:fldCharType="begin"/>
+      </w:r>
+      <w:r>
+        <w:instrText xml:space="preserve"> SEQ Рисунок \* ARABIC </w:instrText>
+      </w:r>
+      <w:r>
+        <w:fldChar w:fldCharType="separate"/>
+      </w:r>
+      <w:r>
+        <w:rPr>
+          <w:noProof/>
+        </w:rPr>
+        <w:t>18</w:t>
+      </w:r>
+      <w:r>
+        <w:rPr>
+          <w:noProof/>
+        </w:rPr>
+        <w:fldChar w:fldCharType="end"/>
+      </w:r>
       <w:r>
         <w:t xml:space="preserve"> – график клиентских ошибок HTTP в первом тесте на настройку троттлинга</w:t>
       </w:r>
@@ -5997,31 +5965,7 @@
         <w:jc w:val="both"/>
       </w:pPr>
       <w:r>
-        <w:t>На графике клиентских HTTP ошибок заметны только ошибки с кодом 429 (</w:t>
-      </w:r>
-      <w:proofErr w:type="spellStart"/>
-      <w:r>
-        <w:t>Too</w:t>
-      </w:r>
-      <w:proofErr w:type="spellEnd"/>
-      <w:r>
-        <w:t xml:space="preserve"> </w:t>
-      </w:r>
-      <w:proofErr w:type="spellStart"/>
-      <w:r>
-        <w:t>Many</w:t>
-      </w:r>
-      <w:proofErr w:type="spellEnd"/>
-      <w:r>
-        <w:t xml:space="preserve"> </w:t>
-      </w:r>
-      <w:proofErr w:type="spellStart"/>
-      <w:r>
-        <w:t>Requests</w:t>
-      </w:r>
-      <w:proofErr w:type="spellEnd"/>
-      <w:r>
-        <w:t>), выданные механизмом троттлинга</w:t>
+        <w:t>На графике клиентских HTTP ошибок заметны только ошибки с кодом 429 (Too Many Requests), выданные механизмом троттлинга</w:t>
       </w:r>
     </w:p>
     <w:p>
@@ -6072,19 +6016,32 @@
     </w:p>
     <w:p>
       <w:pPr>
-        <w:pStyle w:val="af0"/>
+        <w:pStyle w:val="Caption"/>
       </w:pPr>
       <w:r>
         <w:t xml:space="preserve">Рисунок </w:t>
       </w:r>
-      <w:fldSimple w:instr=" SEQ Рисунок \* ARABIC ">
-        <w:r>
-          <w:rPr>
-            <w:noProof/>
-          </w:rPr>
-          <w:t>19</w:t>
-        </w:r>
-      </w:fldSimple>
+      <w:r>
+        <w:fldChar w:fldCharType="begin"/>
+      </w:r>
+      <w:r>
+        <w:instrText xml:space="preserve"> SEQ Рисунок \* ARABIC </w:instrText>
+      </w:r>
+      <w:r>
+        <w:fldChar w:fldCharType="separate"/>
+      </w:r>
+      <w:r>
+        <w:rPr>
+          <w:noProof/>
+        </w:rPr>
+        <w:t>19</w:t>
+      </w:r>
+      <w:r>
+        <w:rPr>
+          <w:noProof/>
+        </w:rPr>
+        <w:fldChar w:fldCharType="end"/>
+      </w:r>
       <w:r>
         <w:t xml:space="preserve"> – график </w:t>
       </w:r>
@@ -6153,7 +6110,7 @@
     </w:p>
     <w:p>
       <w:pPr>
-        <w:pStyle w:val="af0"/>
+        <w:pStyle w:val="Caption"/>
         <w:rPr>
           <w:szCs w:val="24"/>
         </w:rPr>
@@ -6161,14 +6118,27 @@
       <w:r>
         <w:t xml:space="preserve">Рисунок </w:t>
       </w:r>
-      <w:fldSimple w:instr=" SEQ Рисунок \* ARABIC ">
-        <w:r>
-          <w:rPr>
-            <w:noProof/>
-          </w:rPr>
-          <w:t>20</w:t>
-        </w:r>
-      </w:fldSimple>
+      <w:r>
+        <w:fldChar w:fldCharType="begin"/>
+      </w:r>
+      <w:r>
+        <w:instrText xml:space="preserve"> SEQ Рисунок \* ARABIC </w:instrText>
+      </w:r>
+      <w:r>
+        <w:fldChar w:fldCharType="separate"/>
+      </w:r>
+      <w:r>
+        <w:rPr>
+          <w:noProof/>
+        </w:rPr>
+        <w:t>20</w:t>
+      </w:r>
+      <w:r>
+        <w:rPr>
+          <w:noProof/>
+        </w:rPr>
+        <w:fldChar w:fldCharType="end"/>
+      </w:r>
       <w:r>
         <w:t xml:space="preserve"> - график потребления ядер процессора в процентном соотношении от максимально допустимого </w:t>
       </w:r>
@@ -6254,7 +6224,7 @@
     </w:p>
     <w:p>
       <w:pPr>
-        <w:pStyle w:val="af0"/>
+        <w:pStyle w:val="Caption"/>
         <w:rPr>
           <w:szCs w:val="24"/>
         </w:rPr>
@@ -6262,14 +6232,27 @@
       <w:r>
         <w:t xml:space="preserve">Рисунок </w:t>
       </w:r>
-      <w:fldSimple w:instr=" SEQ Рисунок \* ARABIC ">
-        <w:r>
-          <w:rPr>
-            <w:noProof/>
-          </w:rPr>
-          <w:t>21</w:t>
-        </w:r>
-      </w:fldSimple>
+      <w:r>
+        <w:fldChar w:fldCharType="begin"/>
+      </w:r>
+      <w:r>
+        <w:instrText xml:space="preserve"> SEQ Рисунок \* ARABIC </w:instrText>
+      </w:r>
+      <w:r>
+        <w:fldChar w:fldCharType="separate"/>
+      </w:r>
+      <w:r>
+        <w:rPr>
+          <w:noProof/>
+        </w:rPr>
+        <w:t>21</w:t>
+      </w:r>
+      <w:r>
+        <w:rPr>
+          <w:noProof/>
+        </w:rPr>
+        <w:fldChar w:fldCharType="end"/>
+      </w:r>
       <w:r>
         <w:t xml:space="preserve"> - </w:t>
       </w:r>
@@ -6328,19 +6311,32 @@
     </w:p>
     <w:p>
       <w:pPr>
-        <w:pStyle w:val="af0"/>
+        <w:pStyle w:val="Caption"/>
       </w:pPr>
       <w:r>
         <w:t xml:space="preserve">Рисунок </w:t>
       </w:r>
-      <w:fldSimple w:instr=" SEQ Рисунок \* ARABIC ">
-        <w:r>
-          <w:rPr>
-            <w:noProof/>
-          </w:rPr>
-          <w:t>22</w:t>
-        </w:r>
-      </w:fldSimple>
+      <w:r>
+        <w:fldChar w:fldCharType="begin"/>
+      </w:r>
+      <w:r>
+        <w:instrText xml:space="preserve"> SEQ Рисунок \* ARABIC </w:instrText>
+      </w:r>
+      <w:r>
+        <w:fldChar w:fldCharType="separate"/>
+      </w:r>
+      <w:r>
+        <w:rPr>
+          <w:noProof/>
+        </w:rPr>
+        <w:t>22</w:t>
+      </w:r>
+      <w:r>
+        <w:rPr>
+          <w:noProof/>
+        </w:rPr>
+        <w:fldChar w:fldCharType="end"/>
+      </w:r>
       <w:r>
         <w:t xml:space="preserve"> - график клиентских ошибок HTTP во втором тесте на настройку троттлинга</w:t>
       </w:r>
@@ -6394,19 +6390,32 @@
     </w:p>
     <w:p>
       <w:pPr>
-        <w:pStyle w:val="af0"/>
+        <w:pStyle w:val="Caption"/>
       </w:pPr>
       <w:r>
         <w:t xml:space="preserve">Рисунок </w:t>
       </w:r>
-      <w:fldSimple w:instr=" SEQ Рисунок \* ARABIC ">
-        <w:r>
-          <w:rPr>
-            <w:noProof/>
-          </w:rPr>
-          <w:t>23</w:t>
-        </w:r>
-      </w:fldSimple>
+      <w:r>
+        <w:fldChar w:fldCharType="begin"/>
+      </w:r>
+      <w:r>
+        <w:instrText xml:space="preserve"> SEQ Рисунок \* ARABIC </w:instrText>
+      </w:r>
+      <w:r>
+        <w:fldChar w:fldCharType="separate"/>
+      </w:r>
+      <w:r>
+        <w:rPr>
+          <w:noProof/>
+        </w:rPr>
+        <w:t>23</w:t>
+      </w:r>
+      <w:r>
+        <w:rPr>
+          <w:noProof/>
+        </w:rPr>
+        <w:fldChar w:fldCharType="end"/>
+      </w:r>
       <w:r>
         <w:t xml:space="preserve"> - график потребления ядер процессора в процентном соотношении от максимально допустимого </w:t>
       </w:r>
@@ -6469,15 +6478,7 @@
         <w:t>от максимальной пропускной способности более продолжительное время</w:t>
       </w:r>
       <w:r>
-        <w:t xml:space="preserve">, а поскольку такое значение, при экстраполяции на количество реплик на </w:t>
-      </w:r>
-      <w:proofErr w:type="spellStart"/>
-      <w:r>
-        <w:t>production</w:t>
-      </w:r>
-      <w:proofErr w:type="spellEnd"/>
-      <w:r>
-        <w:t xml:space="preserve"> окружении, больше чем в 2 раза превышает текущую нагрузку от реальных пользователей, то получим положительный ответ на вопрос о</w:t>
+        <w:t>, а поскольку такое значение, при экстраполяции на количество реплик на production окружении, больше чем в 2 раза превышает текущую нагрузку от реальных пользователей, то получим положительный ответ на вопрос о</w:t>
       </w:r>
       <w:r>
         <w:t xml:space="preserve"> выдерживании сервисом двойной нагрузки от текущей.</w:t>
@@ -6535,7 +6536,7 @@
     </w:p>
     <w:p>
       <w:pPr>
-        <w:pStyle w:val="af0"/>
+        <w:pStyle w:val="Caption"/>
         <w:rPr>
           <w:szCs w:val="24"/>
         </w:rPr>
@@ -6543,14 +6544,27 @@
       <w:r>
         <w:t xml:space="preserve">Рисунок </w:t>
       </w:r>
-      <w:fldSimple w:instr=" SEQ Рисунок \* ARABIC ">
-        <w:r>
-          <w:rPr>
-            <w:noProof/>
-          </w:rPr>
-          <w:t>24</w:t>
-        </w:r>
-      </w:fldSimple>
+      <w:r>
+        <w:fldChar w:fldCharType="begin"/>
+      </w:r>
+      <w:r>
+        <w:instrText xml:space="preserve"> SEQ Рисунок \* ARABIC </w:instrText>
+      </w:r>
+      <w:r>
+        <w:fldChar w:fldCharType="separate"/>
+      </w:r>
+      <w:r>
+        <w:rPr>
+          <w:noProof/>
+        </w:rPr>
+        <w:t>24</w:t>
+      </w:r>
+      <w:r>
+        <w:rPr>
+          <w:noProof/>
+        </w:rPr>
+        <w:fldChar w:fldCharType="end"/>
+      </w:r>
       <w:r>
         <w:t xml:space="preserve"> - </w:t>
       </w:r>
@@ -6609,7 +6623,7 @@
     </w:p>
     <w:p>
       <w:pPr>
-        <w:pStyle w:val="af0"/>
+        <w:pStyle w:val="Caption"/>
         <w:rPr>
           <w:szCs w:val="24"/>
         </w:rPr>
@@ -6617,14 +6631,27 @@
       <w:r>
         <w:t xml:space="preserve">Рисунок </w:t>
       </w:r>
-      <w:fldSimple w:instr=" SEQ Рисунок \* ARABIC ">
-        <w:r>
-          <w:rPr>
-            <w:noProof/>
-          </w:rPr>
-          <w:t>25</w:t>
-        </w:r>
-      </w:fldSimple>
+      <w:r>
+        <w:fldChar w:fldCharType="begin"/>
+      </w:r>
+      <w:r>
+        <w:instrText xml:space="preserve"> SEQ Рисунок \* ARABIC </w:instrText>
+      </w:r>
+      <w:r>
+        <w:fldChar w:fldCharType="separate"/>
+      </w:r>
+      <w:r>
+        <w:rPr>
+          <w:noProof/>
+        </w:rPr>
+        <w:t>25</w:t>
+      </w:r>
+      <w:r>
+        <w:rPr>
+          <w:noProof/>
+        </w:rPr>
+        <w:fldChar w:fldCharType="end"/>
+      </w:r>
       <w:r>
         <w:t xml:space="preserve"> - график клиентских ошибок HTTP </w:t>
       </w:r>
@@ -6683,7 +6710,7 @@
     </w:p>
     <w:p>
       <w:pPr>
-        <w:pStyle w:val="af0"/>
+        <w:pStyle w:val="Caption"/>
         <w:rPr>
           <w:szCs w:val="24"/>
         </w:rPr>
@@ -6691,14 +6718,27 @@
       <w:r>
         <w:t xml:space="preserve">Рисунок </w:t>
       </w:r>
-      <w:fldSimple w:instr=" SEQ Рисунок \* ARABIC ">
-        <w:r>
-          <w:rPr>
-            <w:noProof/>
-          </w:rPr>
-          <w:t>26</w:t>
-        </w:r>
-      </w:fldSimple>
+      <w:r>
+        <w:fldChar w:fldCharType="begin"/>
+      </w:r>
+      <w:r>
+        <w:instrText xml:space="preserve"> SEQ Рисунок \* ARABIC </w:instrText>
+      </w:r>
+      <w:r>
+        <w:fldChar w:fldCharType="separate"/>
+      </w:r>
+      <w:r>
+        <w:rPr>
+          <w:noProof/>
+        </w:rPr>
+        <w:t>26</w:t>
+      </w:r>
+      <w:r>
+        <w:rPr>
+          <w:noProof/>
+        </w:rPr>
+        <w:fldChar w:fldCharType="end"/>
+      </w:r>
       <w:r>
         <w:t xml:space="preserve"> - график потребления ядер процессора в процентном соотношении от максимально допустимого </w:t>
       </w:r>
@@ -6758,19 +6798,32 @@
     </w:p>
     <w:p>
       <w:pPr>
-        <w:pStyle w:val="af0"/>
+        <w:pStyle w:val="Caption"/>
       </w:pPr>
       <w:r>
         <w:t xml:space="preserve">Рисунок </w:t>
       </w:r>
-      <w:fldSimple w:instr=" SEQ Рисунок \* ARABIC ">
-        <w:r>
-          <w:rPr>
-            <w:noProof/>
-          </w:rPr>
-          <w:t>27</w:t>
-        </w:r>
-      </w:fldSimple>
+      <w:r>
+        <w:fldChar w:fldCharType="begin"/>
+      </w:r>
+      <w:r>
+        <w:instrText xml:space="preserve"> SEQ Рисунок \* ARABIC </w:instrText>
+      </w:r>
+      <w:r>
+        <w:fldChar w:fldCharType="separate"/>
+      </w:r>
+      <w:r>
+        <w:rPr>
+          <w:noProof/>
+        </w:rPr>
+        <w:t>27</w:t>
+      </w:r>
+      <w:r>
+        <w:rPr>
+          <w:noProof/>
+        </w:rPr>
+        <w:fldChar w:fldCharType="end"/>
+      </w:r>
       <w:r>
         <w:t xml:space="preserve"> – график времени ответа на запросы (95-й перцентиль)</w:t>
       </w:r>
@@ -6782,7 +6835,7 @@
     </w:p>
     <w:p>
       <w:pPr>
-        <w:pStyle w:val="2"/>
+        <w:pStyle w:val="Heading2"/>
       </w:pPr>
       <w:bookmarkStart w:id="61" w:name="_Toc199325301"/>
       <w:r>
@@ -6812,15 +6865,7 @@
         <w:t xml:space="preserve">результатов </w:t>
       </w:r>
       <w:r>
-        <w:t xml:space="preserve">на </w:t>
-      </w:r>
-      <w:proofErr w:type="spellStart"/>
-      <w:r>
-        <w:t>production</w:t>
-      </w:r>
-      <w:proofErr w:type="spellEnd"/>
-      <w:r>
-        <w:t xml:space="preserve"> площадку, следует, что </w:t>
+        <w:t xml:space="preserve">на production площадку, следует, что </w:t>
       </w:r>
       <w:r>
         <w:t>двойную пользовательскую нагрузку сервис сможет выдержать с хорошим запасом. Кроме того, результат тестирования показал, что после двухкратного от пропускной способности всплеска нагрузки сервис способен восстановить прежнее значение среднего времени ответа.</w:t>
@@ -6839,7 +6884,7 @@
     </w:p>
     <w:p>
       <w:pPr>
-        <w:pStyle w:val="1"/>
+        <w:pStyle w:val="Heading1"/>
       </w:pPr>
       <w:bookmarkStart w:id="62" w:name="_Toc199325302"/>
       <w:r>
@@ -6863,7 +6908,7 @@
     </w:p>
     <w:p>
       <w:pPr>
-        <w:pStyle w:val="1"/>
+        <w:pStyle w:val="Heading1"/>
       </w:pPr>
       <w:bookmarkStart w:id="63" w:name="_Toc199325303"/>
       <w:r>
@@ -6874,7 +6919,7 @@
     </w:p>
     <w:p>
       <w:pPr>
-        <w:pStyle w:val="a7"/>
+        <w:pStyle w:val="ListParagraph"/>
         <w:numPr>
           <w:ilvl w:val="0"/>
           <w:numId w:val="24"/>
@@ -6918,7 +6963,7 @@
       <w:hyperlink r:id="rId34" w:history="1">
         <w:r>
           <w:rPr>
-            <w:rStyle w:val="af8"/>
+            <w:rStyle w:val="Hyperlink"/>
           </w:rPr>
           <w:t>https://archive.org/details/probabilitystati0000alle/page/258/mode/2up</w:t>
         </w:r>
@@ -6930,7 +6975,7 @@
     </w:p>
     <w:p>
       <w:pPr>
-        <w:pStyle w:val="a7"/>
+        <w:pStyle w:val="ListParagraph"/>
         <w:numPr>
           <w:ilvl w:val="0"/>
           <w:numId w:val="24"/>
@@ -6978,7 +7023,7 @@
     </w:p>
     <w:p>
       <w:pPr>
-        <w:pStyle w:val="a7"/>
+        <w:pStyle w:val="ListParagraph"/>
         <w:numPr>
           <w:ilvl w:val="0"/>
           <w:numId w:val="24"/>
@@ -7016,7 +7061,7 @@
       <w:hyperlink r:id="rId35" w:history="1">
         <w:r>
           <w:rPr>
-            <w:rStyle w:val="af8"/>
+            <w:rStyle w:val="Hyperlink"/>
           </w:rPr>
           <w:t>https://developer.mozilla.org/en-US/docs/Web/HTTP/Reference/Status/429</w:t>
         </w:r>
@@ -7028,7 +7073,7 @@
     </w:p>
     <w:p>
       <w:pPr>
-        <w:pStyle w:val="a7"/>
+        <w:pStyle w:val="ListParagraph"/>
         <w:numPr>
           <w:ilvl w:val="0"/>
           <w:numId w:val="24"/>
@@ -7098,7 +7143,7 @@
 </file>
 
 <file path=word/endnotes.xml><?xml version="1.0" encoding="utf-8"?>
-<w:endnotes xmlns:wpc="http://schemas.microsoft.com/office/word/2010/wordprocessingCanvas" xmlns:cx="http://schemas.microsoft.com/office/drawing/2014/chartex" xmlns:cx1="http://schemas.microsoft.com/office/drawing/2015/9/8/chartex" xmlns:cx2="http://schemas.microsoft.com/office/drawing/2015/10/21/chartex" xmlns:cx3="http://schemas.microsoft.com/office/drawing/2016/5/9/chartex" xmlns:cx4="http://schemas.microsoft.com/office/drawing/2016/5/10/chartex" xmlns:cx5="http://schemas.microsoft.com/office/drawing/2016/5/11/chartex" xmlns:cx6="http://schemas.microsoft.com/office/drawing/2016/5/12/chartex" xmlns:cx7="http://schemas.microsoft.com/office/drawing/2016/5/13/chartex" xmlns:cx8="http://schemas.microsoft.com/office/drawing/2016/5/14/chartex" xmlns:mc="http://schemas.openxmlformats.org/markup-compatibility/2006" xmlns:aink="http://schemas.microsoft.com/office/drawing/2016/ink" xmlns:am3d="http://schemas.microsoft.com/office/drawing/2017/model3d" xmlns:o="urn:schemas-microsoft-com:office:office" xmlns:oel="http://schemas.microsoft.com/office/2019/extlst" xmlns:r="http://schemas.openxmlformats.org/officeDocument/2006/relationships" xmlns:m="http://schemas.openxmlformats.org/officeDocument/2006/math" xmlns:v="urn:schemas-microsoft-com:vml" xmlns:wp14="http://schemas.microsoft.com/office/word/2010/wordprocessingDrawing" xmlns:wp="http://schemas.openxmlformats.org/drawingml/2006/wordprocessingDrawing" xmlns:w10="urn:schemas-microsoft-com:office:word" xmlns:w="http://schemas.openxmlformats.org/wordprocessingml/2006/main" xmlns:w14="http://schemas.microsoft.com/office/word/2010/wordml" xmlns:w15="http://schemas.microsoft.com/office/word/2012/wordml" xmlns:w16cex="http://schemas.microsoft.com/office/word/2018/wordml/cex" xmlns:w16cid="http://schemas.microsoft.com/office/word/2016/wordml/cid" xmlns:w16="http://schemas.microsoft.com/office/word/2018/wordml" xmlns:w16du="http://schemas.microsoft.com/office/word/2023/wordml/word16du" xmlns:w16sdtdh="http://schemas.microsoft.com/office/word/2020/wordml/sdtdatahash" xmlns:w16sdtfl="http://schemas.microsoft.com/office/word/2024/wordml/sdtformatlock" xmlns:w16se="http://schemas.microsoft.com/office/word/2015/wordml/symex" xmlns:wpg="http://schemas.microsoft.com/office/word/2010/wordprocessingGroup" xmlns:wpi="http://schemas.microsoft.com/office/word/2010/wordprocessingInk" xmlns:wne="http://schemas.microsoft.com/office/word/2006/wordml" xmlns:wps="http://schemas.microsoft.com/office/word/2010/wordprocessingShape" mc:Ignorable="w14 w15 w16se w16cid w16 w16cex w16sdtdh w16sdtfl w16du wp14">
+<w:endnotes xmlns:wpc="http://schemas.microsoft.com/office/word/2010/wordprocessingCanvas" xmlns:cx="http://schemas.microsoft.com/office/drawing/2014/chartex" xmlns:cx1="http://schemas.microsoft.com/office/drawing/2015/9/8/chartex" xmlns:cx2="http://schemas.microsoft.com/office/drawing/2015/10/21/chartex" xmlns:cx3="http://schemas.microsoft.com/office/drawing/2016/5/9/chartex" xmlns:cx4="http://schemas.microsoft.com/office/drawing/2016/5/10/chartex" xmlns:cx5="http://schemas.microsoft.com/office/drawing/2016/5/11/chartex" xmlns:cx6="http://schemas.microsoft.com/office/drawing/2016/5/12/chartex" xmlns:cx7="http://schemas.microsoft.com/office/drawing/2016/5/13/chartex" xmlns:cx8="http://schemas.microsoft.com/office/drawing/2016/5/14/chartex" xmlns:mc="http://schemas.openxmlformats.org/markup-compatibility/2006" xmlns:aink="http://schemas.microsoft.com/office/drawing/2016/ink" xmlns:am3d="http://schemas.microsoft.com/office/drawing/2017/model3d" xmlns:o="urn:schemas-microsoft-com:office:office" xmlns:oel="http://schemas.microsoft.com/office/2019/extlst" xmlns:r="http://schemas.openxmlformats.org/officeDocument/2006/relationships" xmlns:m="http://schemas.openxmlformats.org/officeDocument/2006/math" xmlns:v="urn:schemas-microsoft-com:vml" xmlns:wp14="http://schemas.microsoft.com/office/word/2010/wordprocessingDrawing" xmlns:wp="http://schemas.openxmlformats.org/drawingml/2006/wordprocessingDrawing" xmlns:w10="urn:schemas-microsoft-com:office:word" xmlns:w="http://schemas.openxmlformats.org/wordprocessingml/2006/main" xmlns:w14="http://schemas.microsoft.com/office/word/2010/wordml" xmlns:w15="http://schemas.microsoft.com/office/word/2012/wordml" xmlns:w16cex="http://schemas.microsoft.com/office/word/2018/wordml/cex" xmlns:w16cid="http://schemas.microsoft.com/office/word/2016/wordml/cid" xmlns:w16="http://schemas.microsoft.com/office/word/2018/wordml" xmlns:w16sdtdh="http://schemas.microsoft.com/office/word/2020/wordml/sdtdatahash" xmlns:w16se="http://schemas.microsoft.com/office/word/2015/wordml/symex" xmlns:wpg="http://schemas.microsoft.com/office/word/2010/wordprocessingGroup" xmlns:wpi="http://schemas.microsoft.com/office/word/2010/wordprocessingInk" xmlns:wne="http://schemas.microsoft.com/office/word/2006/wordml" xmlns:wps="http://schemas.microsoft.com/office/word/2010/wordprocessingShape" mc:Ignorable="w14 w15 w16se w16cid w16 w16cex w16sdtdh wp14">
   <w:endnote w:type="separator" w:id="-1">
     <w:p>
       <w:pPr>
@@ -7123,7 +7168,7 @@
 </file>
 
 <file path=word/footer1.xml><?xml version="1.0" encoding="utf-8"?>
-<w:ftr xmlns:wpc="http://schemas.microsoft.com/office/word/2010/wordprocessingCanvas" xmlns:cx="http://schemas.microsoft.com/office/drawing/2014/chartex" xmlns:cx1="http://schemas.microsoft.com/office/drawing/2015/9/8/chartex" xmlns:cx2="http://schemas.microsoft.com/office/drawing/2015/10/21/chartex" xmlns:cx3="http://schemas.microsoft.com/office/drawing/2016/5/9/chartex" xmlns:cx4="http://schemas.microsoft.com/office/drawing/2016/5/10/chartex" xmlns:cx5="http://schemas.microsoft.com/office/drawing/2016/5/11/chartex" xmlns:cx6="http://schemas.microsoft.com/office/drawing/2016/5/12/chartex" xmlns:cx7="http://schemas.microsoft.com/office/drawing/2016/5/13/chartex" xmlns:cx8="http://schemas.microsoft.com/office/drawing/2016/5/14/chartex" xmlns:mc="http://schemas.openxmlformats.org/markup-compatibility/2006" xmlns:aink="http://schemas.microsoft.com/office/drawing/2016/ink" xmlns:am3d="http://schemas.microsoft.com/office/drawing/2017/model3d" xmlns:o="urn:schemas-microsoft-com:office:office" xmlns:oel="http://schemas.microsoft.com/office/2019/extlst" xmlns:r="http://schemas.openxmlformats.org/officeDocument/2006/relationships" xmlns:m="http://schemas.openxmlformats.org/officeDocument/2006/math" xmlns:v="urn:schemas-microsoft-com:vml" xmlns:wp14="http://schemas.microsoft.com/office/word/2010/wordprocessingDrawing" xmlns:wp="http://schemas.openxmlformats.org/drawingml/2006/wordprocessingDrawing" xmlns:w10="urn:schemas-microsoft-com:office:word" xmlns:w="http://schemas.openxmlformats.org/wordprocessingml/2006/main" xmlns:w14="http://schemas.microsoft.com/office/word/2010/wordml" xmlns:w15="http://schemas.microsoft.com/office/word/2012/wordml" xmlns:w16cex="http://schemas.microsoft.com/office/word/2018/wordml/cex" xmlns:w16cid="http://schemas.microsoft.com/office/word/2016/wordml/cid" xmlns:w16="http://schemas.microsoft.com/office/word/2018/wordml" xmlns:w16du="http://schemas.microsoft.com/office/word/2023/wordml/word16du" xmlns:w16sdtdh="http://schemas.microsoft.com/office/word/2020/wordml/sdtdatahash" xmlns:w16sdtfl="http://schemas.microsoft.com/office/word/2024/wordml/sdtformatlock" xmlns:w16se="http://schemas.microsoft.com/office/word/2015/wordml/symex" xmlns:wpg="http://schemas.microsoft.com/office/word/2010/wordprocessingGroup" xmlns:wpi="http://schemas.microsoft.com/office/word/2010/wordprocessingInk" xmlns:wne="http://schemas.microsoft.com/office/word/2006/wordml" xmlns:wps="http://schemas.microsoft.com/office/word/2010/wordprocessingShape" mc:Ignorable="w14 w15 w16se w16cid w16 w16cex w16sdtdh w16sdtfl w16du wp14">
+<w:ftr xmlns:wpc="http://schemas.microsoft.com/office/word/2010/wordprocessingCanvas" xmlns:cx="http://schemas.microsoft.com/office/drawing/2014/chartex" xmlns:cx1="http://schemas.microsoft.com/office/drawing/2015/9/8/chartex" xmlns:cx2="http://schemas.microsoft.com/office/drawing/2015/10/21/chartex" xmlns:cx3="http://schemas.microsoft.com/office/drawing/2016/5/9/chartex" xmlns:cx4="http://schemas.microsoft.com/office/drawing/2016/5/10/chartex" xmlns:cx5="http://schemas.microsoft.com/office/drawing/2016/5/11/chartex" xmlns:cx6="http://schemas.microsoft.com/office/drawing/2016/5/12/chartex" xmlns:cx7="http://schemas.microsoft.com/office/drawing/2016/5/13/chartex" xmlns:cx8="http://schemas.microsoft.com/office/drawing/2016/5/14/chartex" xmlns:mc="http://schemas.openxmlformats.org/markup-compatibility/2006" xmlns:aink="http://schemas.microsoft.com/office/drawing/2016/ink" xmlns:am3d="http://schemas.microsoft.com/office/drawing/2017/model3d" xmlns:o="urn:schemas-microsoft-com:office:office" xmlns:oel="http://schemas.microsoft.com/office/2019/extlst" xmlns:r="http://schemas.openxmlformats.org/officeDocument/2006/relationships" xmlns:m="http://schemas.openxmlformats.org/officeDocument/2006/math" xmlns:v="urn:schemas-microsoft-com:vml" xmlns:wp14="http://schemas.microsoft.com/office/word/2010/wordprocessingDrawing" xmlns:wp="http://schemas.openxmlformats.org/drawingml/2006/wordprocessingDrawing" xmlns:w10="urn:schemas-microsoft-com:office:word" xmlns:w="http://schemas.openxmlformats.org/wordprocessingml/2006/main" xmlns:w14="http://schemas.microsoft.com/office/word/2010/wordml" xmlns:w15="http://schemas.microsoft.com/office/word/2012/wordml" xmlns:w16cex="http://schemas.microsoft.com/office/word/2018/wordml/cex" xmlns:w16cid="http://schemas.microsoft.com/office/word/2016/wordml/cid" xmlns:w16="http://schemas.microsoft.com/office/word/2018/wordml" xmlns:w16sdtdh="http://schemas.microsoft.com/office/word/2020/wordml/sdtdatahash" xmlns:w16se="http://schemas.microsoft.com/office/word/2015/wordml/symex" xmlns:wpg="http://schemas.microsoft.com/office/word/2010/wordprocessingGroup" xmlns:wpi="http://schemas.microsoft.com/office/word/2010/wordprocessingInk" xmlns:wne="http://schemas.microsoft.com/office/word/2006/wordml" xmlns:wps="http://schemas.microsoft.com/office/word/2010/wordprocessingShape" mc:Ignorable="w14 w15 w16se w16cid w16 w16cex w16sdtdh wp14">
   <w:sdt>
     <w:sdtPr>
       <w:id w:val="1680311290"/>
@@ -7140,7 +7185,7 @@
     <w:sdtContent>
       <w:p>
         <w:pPr>
-          <w:pStyle w:val="ae"/>
+          <w:pStyle w:val="Footer"/>
           <w:jc w:val="center"/>
         </w:pPr>
         <w:r>
@@ -7169,14 +7214,14 @@
   </w:sdt>
   <w:p>
     <w:pPr>
-      <w:pStyle w:val="ae"/>
+      <w:pStyle w:val="Footer"/>
     </w:pPr>
   </w:p>
 </w:ftr>
 </file>
 
 <file path=word/footnotes.xml><?xml version="1.0" encoding="utf-8"?>
-<w:footnotes xmlns:wpc="http://schemas.microsoft.com/office/word/2010/wordprocessingCanvas" xmlns:cx="http://schemas.microsoft.com/office/drawing/2014/chartex" xmlns:cx1="http://schemas.microsoft.com/office/drawing/2015/9/8/chartex" xmlns:cx2="http://schemas.microsoft.com/office/drawing/2015/10/21/chartex" xmlns:cx3="http://schemas.microsoft.com/office/drawing/2016/5/9/chartex" xmlns:cx4="http://schemas.microsoft.com/office/drawing/2016/5/10/chartex" xmlns:cx5="http://schemas.microsoft.com/office/drawing/2016/5/11/chartex" xmlns:cx6="http://schemas.microsoft.com/office/drawing/2016/5/12/chartex" xmlns:cx7="http://schemas.microsoft.com/office/drawing/2016/5/13/chartex" xmlns:cx8="http://schemas.microsoft.com/office/drawing/2016/5/14/chartex" xmlns:mc="http://schemas.openxmlformats.org/markup-compatibility/2006" xmlns:aink="http://schemas.microsoft.com/office/drawing/2016/ink" xmlns:am3d="http://schemas.microsoft.com/office/drawing/2017/model3d" xmlns:o="urn:schemas-microsoft-com:office:office" xmlns:oel="http://schemas.microsoft.com/office/2019/extlst" xmlns:r="http://schemas.openxmlformats.org/officeDocument/2006/relationships" xmlns:m="http://schemas.openxmlformats.org/officeDocument/2006/math" xmlns:v="urn:schemas-microsoft-com:vml" xmlns:wp14="http://schemas.microsoft.com/office/word/2010/wordprocessingDrawing" xmlns:wp="http://schemas.openxmlformats.org/drawingml/2006/wordprocessingDrawing" xmlns:w10="urn:schemas-microsoft-com:office:word" xmlns:w="http://schemas.openxmlformats.org/wordprocessingml/2006/main" xmlns:w14="http://schemas.microsoft.com/office/word/2010/wordml" xmlns:w15="http://schemas.microsoft.com/office/word/2012/wordml" xmlns:w16cex="http://schemas.microsoft.com/office/word/2018/wordml/cex" xmlns:w16cid="http://schemas.microsoft.com/office/word/2016/wordml/cid" xmlns:w16="http://schemas.microsoft.com/office/word/2018/wordml" xmlns:w16du="http://schemas.microsoft.com/office/word/2023/wordml/word16du" xmlns:w16sdtdh="http://schemas.microsoft.com/office/word/2020/wordml/sdtdatahash" xmlns:w16sdtfl="http://schemas.microsoft.com/office/word/2024/wordml/sdtformatlock" xmlns:w16se="http://schemas.microsoft.com/office/word/2015/wordml/symex" xmlns:wpg="http://schemas.microsoft.com/office/word/2010/wordprocessingGroup" xmlns:wpi="http://schemas.microsoft.com/office/word/2010/wordprocessingInk" xmlns:wne="http://schemas.microsoft.com/office/word/2006/wordml" xmlns:wps="http://schemas.microsoft.com/office/word/2010/wordprocessingShape" mc:Ignorable="w14 w15 w16se w16cid w16 w16cex w16sdtdh w16sdtfl w16du wp14">
+<w:footnotes xmlns:wpc="http://schemas.microsoft.com/office/word/2010/wordprocessingCanvas" xmlns:cx="http://schemas.microsoft.com/office/drawing/2014/chartex" xmlns:cx1="http://schemas.microsoft.com/office/drawing/2015/9/8/chartex" xmlns:cx2="http://schemas.microsoft.com/office/drawing/2015/10/21/chartex" xmlns:cx3="http://schemas.microsoft.com/office/drawing/2016/5/9/chartex" xmlns:cx4="http://schemas.microsoft.com/office/drawing/2016/5/10/chartex" xmlns:cx5="http://schemas.microsoft.com/office/drawing/2016/5/11/chartex" xmlns:cx6="http://schemas.microsoft.com/office/drawing/2016/5/12/chartex" xmlns:cx7="http://schemas.microsoft.com/office/drawing/2016/5/13/chartex" xmlns:cx8="http://schemas.microsoft.com/office/drawing/2016/5/14/chartex" xmlns:mc="http://schemas.openxmlformats.org/markup-compatibility/2006" xmlns:aink="http://schemas.microsoft.com/office/drawing/2016/ink" xmlns:am3d="http://schemas.microsoft.com/office/drawing/2017/model3d" xmlns:o="urn:schemas-microsoft-com:office:office" xmlns:oel="http://schemas.microsoft.com/office/2019/extlst" xmlns:r="http://schemas.openxmlformats.org/officeDocument/2006/relationships" xmlns:m="http://schemas.openxmlformats.org/officeDocument/2006/math" xmlns:v="urn:schemas-microsoft-com:vml" xmlns:wp14="http://schemas.microsoft.com/office/word/2010/wordprocessingDrawing" xmlns:wp="http://schemas.openxmlformats.org/drawingml/2006/wordprocessingDrawing" xmlns:w10="urn:schemas-microsoft-com:office:word" xmlns:w="http://schemas.openxmlformats.org/wordprocessingml/2006/main" xmlns:w14="http://schemas.microsoft.com/office/word/2010/wordml" xmlns:w15="http://schemas.microsoft.com/office/word/2012/wordml" xmlns:w16cex="http://schemas.microsoft.com/office/word/2018/wordml/cex" xmlns:w16cid="http://schemas.microsoft.com/office/word/2016/wordml/cid" xmlns:w16="http://schemas.microsoft.com/office/word/2018/wordml" xmlns:w16sdtdh="http://schemas.microsoft.com/office/word/2020/wordml/sdtdatahash" xmlns:w16se="http://schemas.microsoft.com/office/word/2015/wordml/symex" xmlns:wpg="http://schemas.microsoft.com/office/word/2010/wordprocessingGroup" xmlns:wpi="http://schemas.microsoft.com/office/word/2010/wordprocessingInk" xmlns:wne="http://schemas.microsoft.com/office/word/2006/wordml" xmlns:wps="http://schemas.microsoft.com/office/word/2010/wordprocessingShape" mc:Ignorable="w14 w15 w16se w16cid w16 w16cex w16sdtdh wp14">
   <w:footnote w:type="separator" w:id="-1">
     <w:p>
       <w:pPr>
@@ -7201,7 +7246,7 @@
 </file>
 
 <file path=word/numbering.xml><?xml version="1.0" encoding="utf-8"?>
-<w:numbering xmlns:wpc="http://schemas.microsoft.com/office/word/2010/wordprocessingCanvas" xmlns:cx="http://schemas.microsoft.com/office/drawing/2014/chartex" xmlns:cx1="http://schemas.microsoft.com/office/drawing/2015/9/8/chartex" xmlns:cx2="http://schemas.microsoft.com/office/drawing/2015/10/21/chartex" xmlns:cx3="http://schemas.microsoft.com/office/drawing/2016/5/9/chartex" xmlns:cx4="http://schemas.microsoft.com/office/drawing/2016/5/10/chartex" xmlns:cx5="http://schemas.microsoft.com/office/drawing/2016/5/11/chartex" xmlns:cx6="http://schemas.microsoft.com/office/drawing/2016/5/12/chartex" xmlns:cx7="http://schemas.microsoft.com/office/drawing/2016/5/13/chartex" xmlns:cx8="http://schemas.microsoft.com/office/drawing/2016/5/14/chartex" xmlns:mc="http://schemas.openxmlformats.org/markup-compatibility/2006" xmlns:aink="http://schemas.microsoft.com/office/drawing/2016/ink" xmlns:am3d="http://schemas.microsoft.com/office/drawing/2017/model3d" xmlns:o="urn:schemas-microsoft-com:office:office" xmlns:oel="http://schemas.microsoft.com/office/2019/extlst" xmlns:r="http://schemas.openxmlformats.org/officeDocument/2006/relationships" xmlns:m="http://schemas.openxmlformats.org/officeDocument/2006/math" xmlns:v="urn:schemas-microsoft-com:vml" xmlns:wp14="http://schemas.microsoft.com/office/word/2010/wordprocessingDrawing" xmlns:wp="http://schemas.openxmlformats.org/drawingml/2006/wordprocessingDrawing" xmlns:w10="urn:schemas-microsoft-com:office:word" xmlns:w="http://schemas.openxmlformats.org/wordprocessingml/2006/main" xmlns:w14="http://schemas.microsoft.com/office/word/2010/wordml" xmlns:w15="http://schemas.microsoft.com/office/word/2012/wordml" xmlns:w16cex="http://schemas.microsoft.com/office/word/2018/wordml/cex" xmlns:w16cid="http://schemas.microsoft.com/office/word/2016/wordml/cid" xmlns:w16="http://schemas.microsoft.com/office/word/2018/wordml" xmlns:w16du="http://schemas.microsoft.com/office/word/2023/wordml/word16du" xmlns:w16sdtdh="http://schemas.microsoft.com/office/word/2020/wordml/sdtdatahash" xmlns:w16sdtfl="http://schemas.microsoft.com/office/word/2024/wordml/sdtformatlock" xmlns:w16se="http://schemas.microsoft.com/office/word/2015/wordml/symex" xmlns:wpg="http://schemas.microsoft.com/office/word/2010/wordprocessingGroup" xmlns:wpi="http://schemas.microsoft.com/office/word/2010/wordprocessingInk" xmlns:wne="http://schemas.microsoft.com/office/word/2006/wordml" xmlns:wps="http://schemas.microsoft.com/office/word/2010/wordprocessingShape" mc:Ignorable="w14 w15 w16se w16cid w16 w16cex w16sdtdh w16sdtfl w16du wp14">
+<w:numbering xmlns:wpc="http://schemas.microsoft.com/office/word/2010/wordprocessingCanvas" xmlns:cx="http://schemas.microsoft.com/office/drawing/2014/chartex" xmlns:cx1="http://schemas.microsoft.com/office/drawing/2015/9/8/chartex" xmlns:cx2="http://schemas.microsoft.com/office/drawing/2015/10/21/chartex" xmlns:cx3="http://schemas.microsoft.com/office/drawing/2016/5/9/chartex" xmlns:cx4="http://schemas.microsoft.com/office/drawing/2016/5/10/chartex" xmlns:cx5="http://schemas.microsoft.com/office/drawing/2016/5/11/chartex" xmlns:cx6="http://schemas.microsoft.com/office/drawing/2016/5/12/chartex" xmlns:cx7="http://schemas.microsoft.com/office/drawing/2016/5/13/chartex" xmlns:cx8="http://schemas.microsoft.com/office/drawing/2016/5/14/chartex" xmlns:mc="http://schemas.openxmlformats.org/markup-compatibility/2006" xmlns:aink="http://schemas.microsoft.com/office/drawing/2016/ink" xmlns:am3d="http://schemas.microsoft.com/office/drawing/2017/model3d" xmlns:o="urn:schemas-microsoft-com:office:office" xmlns:oel="http://schemas.microsoft.com/office/2019/extlst" xmlns:r="http://schemas.openxmlformats.org/officeDocument/2006/relationships" xmlns:m="http://schemas.openxmlformats.org/officeDocument/2006/math" xmlns:v="urn:schemas-microsoft-com:vml" xmlns:wp14="http://schemas.microsoft.com/office/word/2010/wordprocessingDrawing" xmlns:wp="http://schemas.openxmlformats.org/drawingml/2006/wordprocessingDrawing" xmlns:w10="urn:schemas-microsoft-com:office:word" xmlns:w="http://schemas.openxmlformats.org/wordprocessingml/2006/main" xmlns:w14="http://schemas.microsoft.com/office/word/2010/wordml" xmlns:w15="http://schemas.microsoft.com/office/word/2012/wordml" xmlns:w16cex="http://schemas.microsoft.com/office/word/2018/wordml/cex" xmlns:w16cid="http://schemas.microsoft.com/office/word/2016/wordml/cid" xmlns:w16="http://schemas.microsoft.com/office/word/2018/wordml" xmlns:w16sdtdh="http://schemas.microsoft.com/office/word/2020/wordml/sdtdatahash" xmlns:w16se="http://schemas.microsoft.com/office/word/2015/wordml/symex" xmlns:wpg="http://schemas.microsoft.com/office/word/2010/wordprocessingGroup" xmlns:wpi="http://schemas.microsoft.com/office/word/2010/wordprocessingInk" xmlns:wne="http://schemas.microsoft.com/office/word/2006/wordml" xmlns:wps="http://schemas.microsoft.com/office/word/2010/wordprocessingShape" mc:Ignorable="w14 w15 w16se w16cid w16 w16cex w16sdtdh wp14">
   <w:abstractNum w:abstractNumId="0" w15:restartNumberingAfterBreak="0">
     <w:nsid w:val="04CD614E"/>
     <w:multiLevelType w:val="hybridMultilevel"/>
@@ -9414,7 +9459,7 @@
 </file>
 
 <file path=word/styles.xml><?xml version="1.0" encoding="utf-8"?>
-<w:styles xmlns:mc="http://schemas.openxmlformats.org/markup-compatibility/2006" xmlns:r="http://schemas.openxmlformats.org/officeDocument/2006/relationships" xmlns:w="http://schemas.openxmlformats.org/wordprocessingml/2006/main" xmlns:w14="http://schemas.microsoft.com/office/word/2010/wordml" xmlns:w15="http://schemas.microsoft.com/office/word/2012/wordml" xmlns:w16cex="http://schemas.microsoft.com/office/word/2018/wordml/cex" xmlns:w16cid="http://schemas.microsoft.com/office/word/2016/wordml/cid" xmlns:w16="http://schemas.microsoft.com/office/word/2018/wordml" xmlns:w16du="http://schemas.microsoft.com/office/word/2023/wordml/word16du" xmlns:w16sdtdh="http://schemas.microsoft.com/office/word/2020/wordml/sdtdatahash" xmlns:w16sdtfl="http://schemas.microsoft.com/office/word/2024/wordml/sdtformatlock" xmlns:w16se="http://schemas.microsoft.com/office/word/2015/wordml/symex" mc:Ignorable="w14 w15 w16se w16cid w16 w16cex w16sdtdh w16sdtfl w16du">
+<w:styles xmlns:mc="http://schemas.openxmlformats.org/markup-compatibility/2006" xmlns:r="http://schemas.openxmlformats.org/officeDocument/2006/relationships" xmlns:w="http://schemas.openxmlformats.org/wordprocessingml/2006/main" xmlns:w14="http://schemas.microsoft.com/office/word/2010/wordml" xmlns:w15="http://schemas.microsoft.com/office/word/2012/wordml" xmlns:w16cex="http://schemas.microsoft.com/office/word/2018/wordml/cex" xmlns:w16cid="http://schemas.microsoft.com/office/word/2016/wordml/cid" xmlns:w16="http://schemas.microsoft.com/office/word/2018/wordml" xmlns:w16sdtdh="http://schemas.microsoft.com/office/word/2020/wordml/sdtdatahash" xmlns:w16se="http://schemas.microsoft.com/office/word/2015/wordml/symex" mc:Ignorable="w14 w15 w16se w16cid w16 w16cex w16sdtdh">
   <w:docDefaults>
     <w:rPrDefault>
       <w:rPr>
@@ -9811,15 +9856,15 @@
     <w:lsdException w:name="Unresolved Mention" w:semiHidden="1" w:unhideWhenUsed="1"/>
     <w:lsdException w:name="Smart Link" w:semiHidden="1" w:unhideWhenUsed="1"/>
   </w:latentStyles>
-  <w:style w:type="paragraph" w:default="1" w:styleId="a">
+  <w:style w:type="paragraph" w:default="1" w:styleId="Normal">
     <w:name w:val="Normal"/>
     <w:qFormat/>
   </w:style>
-  <w:style w:type="paragraph" w:styleId="1">
+  <w:style w:type="paragraph" w:styleId="Heading1">
     <w:name w:val="heading 1"/>
-    <w:basedOn w:val="a"/>
-    <w:next w:val="a"/>
-    <w:link w:val="10"/>
+    <w:basedOn w:val="Normal"/>
+    <w:next w:val="Normal"/>
+    <w:link w:val="Heading1Char"/>
     <w:autoRedefine/>
     <w:uiPriority w:val="9"/>
     <w:qFormat/>
@@ -9837,11 +9882,11 @@
       <w:szCs w:val="40"/>
     </w:rPr>
   </w:style>
-  <w:style w:type="paragraph" w:styleId="2">
+  <w:style w:type="paragraph" w:styleId="Heading2">
     <w:name w:val="heading 2"/>
-    <w:basedOn w:val="a"/>
-    <w:next w:val="a"/>
-    <w:link w:val="20"/>
+    <w:basedOn w:val="Normal"/>
+    <w:next w:val="Normal"/>
+    <w:link w:val="Heading2Char"/>
     <w:autoRedefine/>
     <w:uiPriority w:val="9"/>
     <w:unhideWhenUsed/>
@@ -9860,11 +9905,11 @@
       <w:szCs w:val="28"/>
     </w:rPr>
   </w:style>
-  <w:style w:type="paragraph" w:styleId="3">
+  <w:style w:type="paragraph" w:styleId="Heading3">
     <w:name w:val="heading 3"/>
-    <w:basedOn w:val="a"/>
-    <w:next w:val="a"/>
-    <w:link w:val="30"/>
+    <w:basedOn w:val="Normal"/>
+    <w:next w:val="Normal"/>
+    <w:link w:val="Heading3Char"/>
     <w:autoRedefine/>
     <w:uiPriority w:val="9"/>
     <w:unhideWhenUsed/>
@@ -9882,11 +9927,11 @@
       <w:szCs w:val="28"/>
     </w:rPr>
   </w:style>
-  <w:style w:type="paragraph" w:styleId="4">
+  <w:style w:type="paragraph" w:styleId="Heading4">
     <w:name w:val="heading 4"/>
-    <w:basedOn w:val="a"/>
-    <w:next w:val="a"/>
-    <w:link w:val="40"/>
+    <w:basedOn w:val="Normal"/>
+    <w:next w:val="Normal"/>
+    <w:link w:val="Heading4Char"/>
     <w:uiPriority w:val="9"/>
     <w:semiHidden/>
     <w:unhideWhenUsed/>
@@ -9905,11 +9950,11 @@
       <w:color w:val="0F4761" w:themeColor="accent1" w:themeShade="BF"/>
     </w:rPr>
   </w:style>
-  <w:style w:type="paragraph" w:styleId="5">
+  <w:style w:type="paragraph" w:styleId="Heading5">
     <w:name w:val="heading 5"/>
-    <w:basedOn w:val="a"/>
-    <w:next w:val="a"/>
-    <w:link w:val="50"/>
+    <w:basedOn w:val="Normal"/>
+    <w:next w:val="Normal"/>
+    <w:link w:val="Heading5Char"/>
     <w:uiPriority w:val="9"/>
     <w:semiHidden/>
     <w:unhideWhenUsed/>
@@ -9926,11 +9971,11 @@
       <w:color w:val="0F4761" w:themeColor="accent1" w:themeShade="BF"/>
     </w:rPr>
   </w:style>
-  <w:style w:type="paragraph" w:styleId="6">
+  <w:style w:type="paragraph" w:styleId="Heading6">
     <w:name w:val="heading 6"/>
-    <w:basedOn w:val="a"/>
-    <w:next w:val="a"/>
-    <w:link w:val="60"/>
+    <w:basedOn w:val="Normal"/>
+    <w:next w:val="Normal"/>
+    <w:link w:val="Heading6Char"/>
     <w:uiPriority w:val="9"/>
     <w:semiHidden/>
     <w:unhideWhenUsed/>
@@ -9949,11 +9994,11 @@
       <w:color w:val="595959" w:themeColor="text1" w:themeTint="A6"/>
     </w:rPr>
   </w:style>
-  <w:style w:type="paragraph" w:styleId="7">
+  <w:style w:type="paragraph" w:styleId="Heading7">
     <w:name w:val="heading 7"/>
-    <w:basedOn w:val="a"/>
-    <w:next w:val="a"/>
-    <w:link w:val="70"/>
+    <w:basedOn w:val="Normal"/>
+    <w:next w:val="Normal"/>
+    <w:link w:val="Heading7Char"/>
     <w:uiPriority w:val="9"/>
     <w:semiHidden/>
     <w:unhideWhenUsed/>
@@ -9970,11 +10015,11 @@
       <w:color w:val="595959" w:themeColor="text1" w:themeTint="A6"/>
     </w:rPr>
   </w:style>
-  <w:style w:type="paragraph" w:styleId="8">
+  <w:style w:type="paragraph" w:styleId="Heading8">
     <w:name w:val="heading 8"/>
-    <w:basedOn w:val="a"/>
-    <w:next w:val="a"/>
-    <w:link w:val="80"/>
+    <w:basedOn w:val="Normal"/>
+    <w:next w:val="Normal"/>
+    <w:link w:val="Heading8Char"/>
     <w:uiPriority w:val="9"/>
     <w:semiHidden/>
     <w:unhideWhenUsed/>
@@ -9992,11 +10037,11 @@
       <w:color w:val="272727" w:themeColor="text1" w:themeTint="D8"/>
     </w:rPr>
   </w:style>
-  <w:style w:type="paragraph" w:styleId="9">
+  <w:style w:type="paragraph" w:styleId="Heading9">
     <w:name w:val="heading 9"/>
-    <w:basedOn w:val="a"/>
-    <w:next w:val="a"/>
-    <w:link w:val="90"/>
+    <w:basedOn w:val="Normal"/>
+    <w:next w:val="Normal"/>
+    <w:link w:val="Heading9Char"/>
     <w:uiPriority w:val="9"/>
     <w:semiHidden/>
     <w:unhideWhenUsed/>
@@ -10012,13 +10057,13 @@
       <w:color w:val="272727" w:themeColor="text1" w:themeTint="D8"/>
     </w:rPr>
   </w:style>
-  <w:style w:type="character" w:default="1" w:styleId="a0">
+  <w:style w:type="character" w:default="1" w:styleId="DefaultParagraphFont">
     <w:name w:val="Default Paragraph Font"/>
     <w:uiPriority w:val="1"/>
     <w:semiHidden/>
     <w:unhideWhenUsed/>
   </w:style>
-  <w:style w:type="table" w:default="1" w:styleId="a1">
+  <w:style w:type="table" w:default="1" w:styleId="TableNormal">
     <w:name w:val="Normal Table"/>
     <w:uiPriority w:val="99"/>
     <w:semiHidden/>
@@ -10033,16 +10078,16 @@
       </w:tblCellMar>
     </w:tblPr>
   </w:style>
-  <w:style w:type="numbering" w:default="1" w:styleId="a2">
+  <w:style w:type="numbering" w:default="1" w:styleId="NoList">
     <w:name w:val="No List"/>
     <w:uiPriority w:val="99"/>
     <w:semiHidden/>
     <w:unhideWhenUsed/>
   </w:style>
-  <w:style w:type="character" w:customStyle="1" w:styleId="10">
-    <w:name w:val="Заголовок 1 Знак"/>
-    <w:basedOn w:val="a0"/>
-    <w:link w:val="1"/>
+  <w:style w:type="character" w:customStyle="1" w:styleId="Heading1Char">
+    <w:name w:val="Heading 1 Char"/>
+    <w:basedOn w:val="DefaultParagraphFont"/>
+    <w:link w:val="Heading1"/>
     <w:uiPriority w:val="9"/>
     <w:rsid w:val="00CA3DAC"/>
     <w:rPr>
@@ -10051,10 +10096,10 @@
       <w:szCs w:val="40"/>
     </w:rPr>
   </w:style>
-  <w:style w:type="character" w:customStyle="1" w:styleId="20">
-    <w:name w:val="Заголовок 2 Знак"/>
-    <w:basedOn w:val="a0"/>
-    <w:link w:val="2"/>
+  <w:style w:type="character" w:customStyle="1" w:styleId="Heading2Char">
+    <w:name w:val="Heading 2 Char"/>
+    <w:basedOn w:val="DefaultParagraphFont"/>
+    <w:link w:val="Heading2"/>
     <w:uiPriority w:val="9"/>
     <w:rsid w:val="00CA3DAC"/>
     <w:rPr>
@@ -10062,10 +10107,10 @@
       <w:szCs w:val="28"/>
     </w:rPr>
   </w:style>
-  <w:style w:type="character" w:customStyle="1" w:styleId="30">
-    <w:name w:val="Заголовок 3 Знак"/>
-    <w:basedOn w:val="a0"/>
-    <w:link w:val="3"/>
+  <w:style w:type="character" w:customStyle="1" w:styleId="Heading3Char">
+    <w:name w:val="Heading 3 Char"/>
+    <w:basedOn w:val="DefaultParagraphFont"/>
+    <w:link w:val="Heading3"/>
     <w:uiPriority w:val="9"/>
     <w:rsid w:val="00A767C9"/>
     <w:rPr>
@@ -10074,10 +10119,10 @@
       <w:szCs w:val="28"/>
     </w:rPr>
   </w:style>
-  <w:style w:type="character" w:customStyle="1" w:styleId="40">
-    <w:name w:val="Заголовок 4 Знак"/>
-    <w:basedOn w:val="a0"/>
-    <w:link w:val="4"/>
+  <w:style w:type="character" w:customStyle="1" w:styleId="Heading4Char">
+    <w:name w:val="Heading 4 Char"/>
+    <w:basedOn w:val="DefaultParagraphFont"/>
+    <w:link w:val="Heading4"/>
     <w:uiPriority w:val="9"/>
     <w:semiHidden/>
     <w:rsid w:val="00977126"/>
@@ -10088,10 +10133,10 @@
       <w:color w:val="0F4761" w:themeColor="accent1" w:themeShade="BF"/>
     </w:rPr>
   </w:style>
-  <w:style w:type="character" w:customStyle="1" w:styleId="50">
-    <w:name w:val="Заголовок 5 Знак"/>
-    <w:basedOn w:val="a0"/>
-    <w:link w:val="5"/>
+  <w:style w:type="character" w:customStyle="1" w:styleId="Heading5Char">
+    <w:name w:val="Heading 5 Char"/>
+    <w:basedOn w:val="DefaultParagraphFont"/>
+    <w:link w:val="Heading5"/>
     <w:uiPriority w:val="9"/>
     <w:semiHidden/>
     <w:rsid w:val="00977126"/>
@@ -10100,10 +10145,10 @@
       <w:color w:val="0F4761" w:themeColor="accent1" w:themeShade="BF"/>
     </w:rPr>
   </w:style>
-  <w:style w:type="character" w:customStyle="1" w:styleId="60">
-    <w:name w:val="Заголовок 6 Знак"/>
-    <w:basedOn w:val="a0"/>
-    <w:link w:val="6"/>
+  <w:style w:type="character" w:customStyle="1" w:styleId="Heading6Char">
+    <w:name w:val="Heading 6 Char"/>
+    <w:basedOn w:val="DefaultParagraphFont"/>
+    <w:link w:val="Heading6"/>
     <w:uiPriority w:val="9"/>
     <w:semiHidden/>
     <w:rsid w:val="00977126"/>
@@ -10114,10 +10159,10 @@
       <w:color w:val="595959" w:themeColor="text1" w:themeTint="A6"/>
     </w:rPr>
   </w:style>
-  <w:style w:type="character" w:customStyle="1" w:styleId="70">
-    <w:name w:val="Заголовок 7 Знак"/>
-    <w:basedOn w:val="a0"/>
-    <w:link w:val="7"/>
+  <w:style w:type="character" w:customStyle="1" w:styleId="Heading7Char">
+    <w:name w:val="Heading 7 Char"/>
+    <w:basedOn w:val="DefaultParagraphFont"/>
+    <w:link w:val="Heading7"/>
     <w:uiPriority w:val="9"/>
     <w:semiHidden/>
     <w:rsid w:val="00977126"/>
@@ -10126,10 +10171,10 @@
       <w:color w:val="595959" w:themeColor="text1" w:themeTint="A6"/>
     </w:rPr>
   </w:style>
-  <w:style w:type="character" w:customStyle="1" w:styleId="80">
-    <w:name w:val="Заголовок 8 Знак"/>
-    <w:basedOn w:val="a0"/>
-    <w:link w:val="8"/>
+  <w:style w:type="character" w:customStyle="1" w:styleId="Heading8Char">
+    <w:name w:val="Heading 8 Char"/>
+    <w:basedOn w:val="DefaultParagraphFont"/>
+    <w:link w:val="Heading8"/>
     <w:uiPriority w:val="9"/>
     <w:semiHidden/>
     <w:rsid w:val="00977126"/>
@@ -10140,10 +10185,10 @@
       <w:color w:val="272727" w:themeColor="text1" w:themeTint="D8"/>
     </w:rPr>
   </w:style>
-  <w:style w:type="character" w:customStyle="1" w:styleId="90">
-    <w:name w:val="Заголовок 9 Знак"/>
-    <w:basedOn w:val="a0"/>
-    <w:link w:val="9"/>
+  <w:style w:type="character" w:customStyle="1" w:styleId="Heading9Char">
+    <w:name w:val="Heading 9 Char"/>
+    <w:basedOn w:val="DefaultParagraphFont"/>
+    <w:link w:val="Heading9"/>
     <w:uiPriority w:val="9"/>
     <w:semiHidden/>
     <w:rsid w:val="00977126"/>
@@ -10152,11 +10197,11 @@
       <w:color w:val="272727" w:themeColor="text1" w:themeTint="D8"/>
     </w:rPr>
   </w:style>
-  <w:style w:type="paragraph" w:styleId="a3">
+  <w:style w:type="paragraph" w:styleId="Title">
     <w:name w:val="Title"/>
-    <w:basedOn w:val="a"/>
-    <w:next w:val="a"/>
-    <w:link w:val="a4"/>
+    <w:basedOn w:val="Normal"/>
+    <w:next w:val="Normal"/>
+    <w:link w:val="TitleChar"/>
     <w:uiPriority w:val="10"/>
     <w:qFormat/>
     <w:rsid w:val="00977126"/>
@@ -10172,10 +10217,10 @@
       <w:szCs w:val="56"/>
     </w:rPr>
   </w:style>
-  <w:style w:type="character" w:customStyle="1" w:styleId="a4">
-    <w:name w:val="Заголовок Знак"/>
-    <w:basedOn w:val="a0"/>
-    <w:link w:val="a3"/>
+  <w:style w:type="character" w:customStyle="1" w:styleId="TitleChar">
+    <w:name w:val="Title Char"/>
+    <w:basedOn w:val="DefaultParagraphFont"/>
+    <w:link w:val="Title"/>
     <w:uiPriority w:val="10"/>
     <w:rsid w:val="00977126"/>
     <w:rPr>
@@ -10186,11 +10231,11 @@
       <w:szCs w:val="56"/>
     </w:rPr>
   </w:style>
-  <w:style w:type="paragraph" w:styleId="a5">
+  <w:style w:type="paragraph" w:styleId="Subtitle">
     <w:name w:val="Subtitle"/>
-    <w:basedOn w:val="a"/>
-    <w:next w:val="a"/>
-    <w:link w:val="a6"/>
+    <w:basedOn w:val="Normal"/>
+    <w:next w:val="Normal"/>
+    <w:link w:val="SubtitleChar"/>
     <w:uiPriority w:val="11"/>
     <w:qFormat/>
     <w:rsid w:val="00977126"/>
@@ -10207,10 +10252,10 @@
       <w:szCs w:val="28"/>
     </w:rPr>
   </w:style>
-  <w:style w:type="character" w:customStyle="1" w:styleId="a6">
-    <w:name w:val="Подзаголовок Знак"/>
-    <w:basedOn w:val="a0"/>
-    <w:link w:val="a5"/>
+  <w:style w:type="character" w:customStyle="1" w:styleId="SubtitleChar">
+    <w:name w:val="Subtitle Char"/>
+    <w:basedOn w:val="DefaultParagraphFont"/>
+    <w:link w:val="Subtitle"/>
     <w:uiPriority w:val="11"/>
     <w:rsid w:val="00977126"/>
     <w:rPr>
@@ -10221,11 +10266,11 @@
       <w:szCs w:val="28"/>
     </w:rPr>
   </w:style>
-  <w:style w:type="paragraph" w:styleId="21">
+  <w:style w:type="paragraph" w:styleId="Quote">
     <w:name w:val="Quote"/>
-    <w:basedOn w:val="a"/>
-    <w:next w:val="a"/>
-    <w:link w:val="22"/>
+    <w:basedOn w:val="Normal"/>
+    <w:next w:val="Normal"/>
+    <w:link w:val="QuoteChar"/>
     <w:uiPriority w:val="29"/>
     <w:qFormat/>
     <w:rsid w:val="00977126"/>
@@ -10239,10 +10284,10 @@
       <w:color w:val="404040" w:themeColor="text1" w:themeTint="BF"/>
     </w:rPr>
   </w:style>
-  <w:style w:type="character" w:customStyle="1" w:styleId="22">
-    <w:name w:val="Цитата 2 Знак"/>
-    <w:basedOn w:val="a0"/>
-    <w:link w:val="21"/>
+  <w:style w:type="character" w:customStyle="1" w:styleId="QuoteChar">
+    <w:name w:val="Quote Char"/>
+    <w:basedOn w:val="DefaultParagraphFont"/>
+    <w:link w:val="Quote"/>
     <w:uiPriority w:val="29"/>
     <w:rsid w:val="00977126"/>
     <w:rPr>
@@ -10251,9 +10296,9 @@
       <w:color w:val="404040" w:themeColor="text1" w:themeTint="BF"/>
     </w:rPr>
   </w:style>
-  <w:style w:type="paragraph" w:styleId="a7">
+  <w:style w:type="paragraph" w:styleId="ListParagraph">
     <w:name w:val="List Paragraph"/>
-    <w:basedOn w:val="a"/>
+    <w:basedOn w:val="Normal"/>
     <w:uiPriority w:val="34"/>
     <w:qFormat/>
     <w:rsid w:val="00977126"/>
@@ -10262,9 +10307,9 @@
       <w:contextualSpacing/>
     </w:pPr>
   </w:style>
-  <w:style w:type="character" w:styleId="a8">
+  <w:style w:type="character" w:styleId="IntenseEmphasis">
     <w:name w:val="Intense Emphasis"/>
-    <w:basedOn w:val="a0"/>
+    <w:basedOn w:val="DefaultParagraphFont"/>
     <w:uiPriority w:val="21"/>
     <w:qFormat/>
     <w:rsid w:val="00977126"/>
@@ -10274,11 +10319,11 @@
       <w:color w:val="0F4761" w:themeColor="accent1" w:themeShade="BF"/>
     </w:rPr>
   </w:style>
-  <w:style w:type="paragraph" w:styleId="a9">
+  <w:style w:type="paragraph" w:styleId="IntenseQuote">
     <w:name w:val="Intense Quote"/>
-    <w:basedOn w:val="a"/>
-    <w:next w:val="a"/>
-    <w:link w:val="aa"/>
+    <w:basedOn w:val="Normal"/>
+    <w:next w:val="Normal"/>
+    <w:link w:val="IntenseQuoteChar"/>
     <w:uiPriority w:val="30"/>
     <w:qFormat/>
     <w:rsid w:val="00977126"/>
@@ -10297,10 +10342,10 @@
       <w:color w:val="0F4761" w:themeColor="accent1" w:themeShade="BF"/>
     </w:rPr>
   </w:style>
-  <w:style w:type="character" w:customStyle="1" w:styleId="aa">
-    <w:name w:val="Выделенная цитата Знак"/>
-    <w:basedOn w:val="a0"/>
-    <w:link w:val="a9"/>
+  <w:style w:type="character" w:customStyle="1" w:styleId="IntenseQuoteChar">
+    <w:name w:val="Intense Quote Char"/>
+    <w:basedOn w:val="DefaultParagraphFont"/>
+    <w:link w:val="IntenseQuote"/>
     <w:uiPriority w:val="30"/>
     <w:rsid w:val="00977126"/>
     <w:rPr>
@@ -10309,9 +10354,9 @@
       <w:color w:val="0F4761" w:themeColor="accent1" w:themeShade="BF"/>
     </w:rPr>
   </w:style>
-  <w:style w:type="character" w:styleId="ab">
+  <w:style w:type="character" w:styleId="IntenseReference">
     <w:name w:val="Intense Reference"/>
-    <w:basedOn w:val="a0"/>
+    <w:basedOn w:val="DefaultParagraphFont"/>
     <w:uiPriority w:val="32"/>
     <w:qFormat/>
     <w:rsid w:val="00977126"/>
@@ -10323,10 +10368,10 @@
       <w:spacing w:val="5"/>
     </w:rPr>
   </w:style>
-  <w:style w:type="paragraph" w:styleId="ac">
+  <w:style w:type="paragraph" w:styleId="Header">
     <w:name w:val="header"/>
-    <w:basedOn w:val="a"/>
-    <w:link w:val="ad"/>
+    <w:basedOn w:val="Normal"/>
+    <w:link w:val="HeaderChar"/>
     <w:uiPriority w:val="99"/>
     <w:unhideWhenUsed/>
     <w:rsid w:val="000D54A9"/>
@@ -10338,17 +10383,17 @@
       <w:spacing w:line="240" w:lineRule="auto"/>
     </w:pPr>
   </w:style>
-  <w:style w:type="character" w:customStyle="1" w:styleId="ad">
-    <w:name w:val="Верхний колонтитул Знак"/>
-    <w:basedOn w:val="a0"/>
-    <w:link w:val="ac"/>
+  <w:style w:type="character" w:customStyle="1" w:styleId="HeaderChar">
+    <w:name w:val="Header Char"/>
+    <w:basedOn w:val="DefaultParagraphFont"/>
+    <w:link w:val="Header"/>
     <w:uiPriority w:val="99"/>
     <w:rsid w:val="000D54A9"/>
   </w:style>
-  <w:style w:type="paragraph" w:styleId="ae">
+  <w:style w:type="paragraph" w:styleId="Footer">
     <w:name w:val="footer"/>
-    <w:basedOn w:val="a"/>
-    <w:link w:val="af"/>
+    <w:basedOn w:val="Normal"/>
+    <w:link w:val="FooterChar"/>
     <w:uiPriority w:val="99"/>
     <w:unhideWhenUsed/>
     <w:rsid w:val="000D54A9"/>
@@ -10360,17 +10405,17 @@
       <w:spacing w:line="240" w:lineRule="auto"/>
     </w:pPr>
   </w:style>
-  <w:style w:type="character" w:customStyle="1" w:styleId="af">
-    <w:name w:val="Нижний колонтитул Знак"/>
-    <w:basedOn w:val="a0"/>
-    <w:link w:val="ae"/>
+  <w:style w:type="character" w:customStyle="1" w:styleId="FooterChar">
+    <w:name w:val="Footer Char"/>
+    <w:basedOn w:val="DefaultParagraphFont"/>
+    <w:link w:val="Footer"/>
     <w:uiPriority w:val="99"/>
     <w:rsid w:val="000D54A9"/>
   </w:style>
-  <w:style w:type="paragraph" w:styleId="af0">
+  <w:style w:type="paragraph" w:styleId="Caption">
     <w:name w:val="caption"/>
-    <w:basedOn w:val="a"/>
-    <w:next w:val="a"/>
+    <w:basedOn w:val="Normal"/>
+    <w:next w:val="Normal"/>
     <w:uiPriority w:val="35"/>
     <w:unhideWhenUsed/>
     <w:qFormat/>
@@ -10386,9 +10431,9 @@
       <w:szCs w:val="18"/>
     </w:rPr>
   </w:style>
-  <w:style w:type="table" w:styleId="af1">
+  <w:style w:type="table" w:styleId="TableGrid">
     <w:name w:val="Table Grid"/>
-    <w:basedOn w:val="a1"/>
+    <w:basedOn w:val="TableNormal"/>
     <w:uiPriority w:val="39"/>
     <w:rsid w:val="00A90F1F"/>
     <w:pPr>
@@ -10405,9 +10450,9 @@
       </w:tblBorders>
     </w:tblPr>
   </w:style>
-  <w:style w:type="character" w:styleId="af2">
+  <w:style w:type="character" w:styleId="CommentReference">
     <w:name w:val="annotation reference"/>
-    <w:basedOn w:val="a0"/>
+    <w:basedOn w:val="DefaultParagraphFont"/>
     <w:uiPriority w:val="99"/>
     <w:semiHidden/>
     <w:unhideWhenUsed/>
@@ -10417,10 +10462,10 @@
       <w:szCs w:val="16"/>
     </w:rPr>
   </w:style>
-  <w:style w:type="paragraph" w:styleId="af3">
+  <w:style w:type="paragraph" w:styleId="CommentText">
     <w:name w:val="annotation text"/>
-    <w:basedOn w:val="a"/>
-    <w:link w:val="af4"/>
+    <w:basedOn w:val="Normal"/>
+    <w:link w:val="CommentTextChar"/>
     <w:uiPriority w:val="99"/>
     <w:semiHidden/>
     <w:unhideWhenUsed/>
@@ -10433,10 +10478,10 @@
       <w:szCs w:val="20"/>
     </w:rPr>
   </w:style>
-  <w:style w:type="character" w:customStyle="1" w:styleId="af4">
-    <w:name w:val="Текст примечания Знак"/>
-    <w:basedOn w:val="a0"/>
-    <w:link w:val="af3"/>
+  <w:style w:type="character" w:customStyle="1" w:styleId="CommentTextChar">
+    <w:name w:val="Comment Text Char"/>
+    <w:basedOn w:val="DefaultParagraphFont"/>
+    <w:link w:val="CommentText"/>
     <w:uiPriority w:val="99"/>
     <w:semiHidden/>
     <w:rsid w:val="00357157"/>
@@ -10445,11 +10490,11 @@
       <w:szCs w:val="20"/>
     </w:rPr>
   </w:style>
-  <w:style w:type="paragraph" w:styleId="af5">
+  <w:style w:type="paragraph" w:styleId="CommentSubject">
     <w:name w:val="annotation subject"/>
-    <w:basedOn w:val="af3"/>
-    <w:next w:val="af3"/>
-    <w:link w:val="af6"/>
+    <w:basedOn w:val="CommentText"/>
+    <w:next w:val="CommentText"/>
+    <w:link w:val="CommentSubjectChar"/>
     <w:uiPriority w:val="99"/>
     <w:semiHidden/>
     <w:unhideWhenUsed/>
@@ -10459,10 +10504,10 @@
       <w:bCs/>
     </w:rPr>
   </w:style>
-  <w:style w:type="character" w:customStyle="1" w:styleId="af6">
-    <w:name w:val="Тема примечания Знак"/>
-    <w:basedOn w:val="af4"/>
-    <w:link w:val="af5"/>
+  <w:style w:type="character" w:customStyle="1" w:styleId="CommentSubjectChar">
+    <w:name w:val="Comment Subject Char"/>
+    <w:basedOn w:val="CommentTextChar"/>
+    <w:link w:val="CommentSubject"/>
     <w:uiPriority w:val="99"/>
     <w:semiHidden/>
     <w:rsid w:val="00357157"/>
@@ -10473,10 +10518,10 @@
       <w:szCs w:val="20"/>
     </w:rPr>
   </w:style>
-  <w:style w:type="paragraph" w:styleId="af7">
+  <w:style w:type="paragraph" w:styleId="TOCHeading">
     <w:name w:val="TOC Heading"/>
-    <w:basedOn w:val="1"/>
-    <w:next w:val="a"/>
+    <w:basedOn w:val="Heading1"/>
+    <w:next w:val="Normal"/>
     <w:uiPriority w:val="39"/>
     <w:unhideWhenUsed/>
     <w:qFormat/>
@@ -10494,10 +10539,10 @@
       <w14:ligatures w14:val="none"/>
     </w:rPr>
   </w:style>
-  <w:style w:type="paragraph" w:styleId="11">
+  <w:style w:type="paragraph" w:styleId="TOC1">
     <w:name w:val="toc 1"/>
-    <w:basedOn w:val="a"/>
-    <w:next w:val="a"/>
+    <w:basedOn w:val="Normal"/>
+    <w:next w:val="Normal"/>
     <w:autoRedefine/>
     <w:uiPriority w:val="39"/>
     <w:unhideWhenUsed/>
@@ -10511,10 +10556,10 @@
       <w:szCs w:val="20"/>
     </w:rPr>
   </w:style>
-  <w:style w:type="paragraph" w:styleId="23">
+  <w:style w:type="paragraph" w:styleId="TOC2">
     <w:name w:val="toc 2"/>
-    <w:basedOn w:val="a"/>
-    <w:next w:val="a"/>
+    <w:basedOn w:val="Normal"/>
+    <w:next w:val="Normal"/>
     <w:autoRedefine/>
     <w:uiPriority w:val="39"/>
     <w:unhideWhenUsed/>
@@ -10527,10 +10572,10 @@
       <w:szCs w:val="20"/>
     </w:rPr>
   </w:style>
-  <w:style w:type="paragraph" w:styleId="31">
+  <w:style w:type="paragraph" w:styleId="TOC3">
     <w:name w:val="toc 3"/>
-    <w:basedOn w:val="a"/>
-    <w:next w:val="a"/>
+    <w:basedOn w:val="Normal"/>
+    <w:next w:val="Normal"/>
     <w:autoRedefine/>
     <w:uiPriority w:val="39"/>
     <w:unhideWhenUsed/>
@@ -10544,9 +10589,9 @@
       <w:szCs w:val="20"/>
     </w:rPr>
   </w:style>
-  <w:style w:type="character" w:styleId="af8">
+  <w:style w:type="character" w:styleId="Hyperlink">
     <w:name w:val="Hyperlink"/>
-    <w:basedOn w:val="a0"/>
+    <w:basedOn w:val="DefaultParagraphFont"/>
     <w:uiPriority w:val="99"/>
     <w:unhideWhenUsed/>
     <w:rsid w:val="00EA55EE"/>
@@ -10555,10 +10600,10 @@
       <w:u w:val="single"/>
     </w:rPr>
   </w:style>
-  <w:style w:type="paragraph" w:styleId="41">
+  <w:style w:type="paragraph" w:styleId="TOC4">
     <w:name w:val="toc 4"/>
-    <w:basedOn w:val="a"/>
-    <w:next w:val="a"/>
+    <w:basedOn w:val="Normal"/>
+    <w:next w:val="Normal"/>
     <w:autoRedefine/>
     <w:uiPriority w:val="39"/>
     <w:unhideWhenUsed/>
@@ -10572,10 +10617,10 @@
       <w:szCs w:val="18"/>
     </w:rPr>
   </w:style>
-  <w:style w:type="paragraph" w:styleId="51">
+  <w:style w:type="paragraph" w:styleId="TOC5">
     <w:name w:val="toc 5"/>
-    <w:basedOn w:val="a"/>
-    <w:next w:val="a"/>
+    <w:basedOn w:val="Normal"/>
+    <w:next w:val="Normal"/>
     <w:autoRedefine/>
     <w:uiPriority w:val="39"/>
     <w:unhideWhenUsed/>
@@ -10589,10 +10634,10 @@
       <w:szCs w:val="18"/>
     </w:rPr>
   </w:style>
-  <w:style w:type="paragraph" w:styleId="61">
+  <w:style w:type="paragraph" w:styleId="TOC6">
     <w:name w:val="toc 6"/>
-    <w:basedOn w:val="a"/>
-    <w:next w:val="a"/>
+    <w:basedOn w:val="Normal"/>
+    <w:next w:val="Normal"/>
     <w:autoRedefine/>
     <w:uiPriority w:val="39"/>
     <w:unhideWhenUsed/>
@@ -10606,10 +10651,10 @@
       <w:szCs w:val="18"/>
     </w:rPr>
   </w:style>
-  <w:style w:type="paragraph" w:styleId="71">
+  <w:style w:type="paragraph" w:styleId="TOC7">
     <w:name w:val="toc 7"/>
-    <w:basedOn w:val="a"/>
-    <w:next w:val="a"/>
+    <w:basedOn w:val="Normal"/>
+    <w:next w:val="Normal"/>
     <w:autoRedefine/>
     <w:uiPriority w:val="39"/>
     <w:unhideWhenUsed/>
@@ -10623,10 +10668,10 @@
       <w:szCs w:val="18"/>
     </w:rPr>
   </w:style>
-  <w:style w:type="paragraph" w:styleId="81">
+  <w:style w:type="paragraph" w:styleId="TOC8">
     <w:name w:val="toc 8"/>
-    <w:basedOn w:val="a"/>
-    <w:next w:val="a"/>
+    <w:basedOn w:val="Normal"/>
+    <w:next w:val="Normal"/>
     <w:autoRedefine/>
     <w:uiPriority w:val="39"/>
     <w:unhideWhenUsed/>
@@ -10640,10 +10685,10 @@
       <w:szCs w:val="18"/>
     </w:rPr>
   </w:style>
-  <w:style w:type="paragraph" w:styleId="91">
+  <w:style w:type="paragraph" w:styleId="TOC9">
     <w:name w:val="toc 9"/>
-    <w:basedOn w:val="a"/>
-    <w:next w:val="a"/>
+    <w:basedOn w:val="Normal"/>
+    <w:next w:val="Normal"/>
     <w:autoRedefine/>
     <w:uiPriority w:val="39"/>
     <w:unhideWhenUsed/>
@@ -10657,9 +10702,9 @@
       <w:szCs w:val="18"/>
     </w:rPr>
   </w:style>
-  <w:style w:type="character" w:styleId="af9">
+  <w:style w:type="character" w:styleId="UnresolvedMention">
     <w:name w:val="Unresolved Mention"/>
-    <w:basedOn w:val="a0"/>
+    <w:basedOn w:val="DefaultParagraphFont"/>
     <w:uiPriority w:val="99"/>
     <w:semiHidden/>
     <w:unhideWhenUsed/>
@@ -10669,9 +10714,9 @@
       <w:shd w:val="clear" w:color="auto" w:fill="E1DFDD"/>
     </w:rPr>
   </w:style>
-  <w:style w:type="character" w:styleId="afa">
+  <w:style w:type="character" w:styleId="FollowedHyperlink">
     <w:name w:val="FollowedHyperlink"/>
-    <w:basedOn w:val="a0"/>
+    <w:basedOn w:val="DefaultParagraphFont"/>
     <w:uiPriority w:val="99"/>
     <w:semiHidden/>
     <w:unhideWhenUsed/>

</xml_diff>